<commit_message>
Agregada la tabla de horario de planificacion de capacitación a la propuesta y también el análisis costo beneficio del sistema
</commit_message>
<xml_diff>
--- a/Propuesta (Doc y Diap)/Propuesta.docx
+++ b/Propuesta (Doc y Diap)/Propuesta.docx
@@ -39,9 +39,6 @@
                           </w:rPr>
                           <w:alias w:val="Título"/>
                           <w:id w:val="17581680"/>
-                          <w:placeholder>
-                            <w:docPart w:val="8B0671F9D3794F76A29DA093DC3DB4F8"/>
-                          </w:placeholder>
                           <w:dataBinding w:prefixMappings="xmlns:ns0='http://schemas.openxmlformats.org/package/2006/metadata/core-properties' xmlns:ns1='http://purl.org/dc/elements/1.1/'" w:xpath="/ns0:coreProperties[1]/ns1:title[1]" w:storeItemID="{6C3C8BC8-F283-45AE-878A-BAB7291924A1}"/>
                           <w:text/>
                         </w:sdtPr>
@@ -126,9 +123,6 @@
                           </w:rPr>
                           <w:alias w:val="Organización"/>
                           <w:id w:val="17581699"/>
-                          <w:placeholder>
-                            <w:docPart w:val="A8E8C146E119447881961F9A7F14DC40"/>
-                          </w:placeholder>
                           <w:dataBinding w:prefixMappings="xmlns:ns0='http://schemas.openxmlformats.org/officeDocument/2006/extended-properties'" w:xpath="/ns0:Properties[1]/ns0:Company[1]" w:storeItemID="{6668398D-A668-4E3E-A5EB-62B293D839F1}"/>
                           <w:text/>
                         </w:sdtPr>
@@ -1906,12 +1900,51 @@
         <w:jc w:val="both"/>
       </w:pPr>
       <w:r>
-        <w:t>La empresa obtiene un ingreso bruto en ventas de Q2000.00 diarios (aproximadamente).</w:t>
+        <w:t>El costo de la aplicación es de Q15,000.00</w:t>
+      </w:r>
+    </w:p>
+    <w:p>
+      <w:pPr>
+        <w:pStyle w:val="Ttulo1"/>
+      </w:pPr>
+      <w:r>
+        <w:t>Análisis costo beneficio.</w:t>
+      </w:r>
+    </w:p>
+    <w:p>
+      <w:pPr>
+        <w:jc w:val="both"/>
+      </w:pPr>
+      <w:r>
+        <w:t>Debido a las soluciones que provee el sistema a implementar, la inversión en este y el retorno de la inversión que provee se ven únicamente en la agilización de la logística, control y procesos de la empresa.</w:t>
+      </w:r>
+    </w:p>
+    <w:p>
+      <w:pPr>
+        <w:jc w:val="both"/>
+      </w:pPr>
+      <w:r>
+        <w:t xml:space="preserve">Dado que el sistema actual de la empresa se basa únicamente en registros en papel sin ninguna clase de orden, se lograra controlar y analizar de mejor manera la información que la empresa posee al implementar el sistema que proponemos. Logrando así entender de mejor manera como el flujo de productos, ventas y un control </w:t>
+      </w:r>
+      <w:r>
+        <w:t>más</w:t>
+      </w:r>
+      <w:r>
+        <w:t xml:space="preserve"> minucioso de proveedores, empleados y clientes. Todo esto le permitirá al cliente tomar mejores decisiones con respecto a su empresa al tener disponible toda la información necesaria de una manera ordenada y entendible.</w:t>
+      </w:r>
+    </w:p>
+    <w:p>
+      <w:pPr>
+        <w:jc w:val="both"/>
+      </w:pPr>
+      <w:r>
+        <w:t>Se evaluara el costo que posee el sistema actual de la empresa en comparación del precio que supondría implementar el sistema que se está sugiriendo.</w:t>
       </w:r>
     </w:p>
     <w:tbl>
       <w:tblPr>
-        <w:tblW w:w="5827" w:type="dxa"/>
+        <w:tblW w:w="10417" w:type="dxa"/>
+        <w:jc w:val="center"/>
         <w:tblInd w:w="55" w:type="dxa"/>
         <w:tblCellMar>
           <w:left w:w="70" w:type="dxa"/>
@@ -1920,26 +1953,26 @@
         <w:tblLook w:val="04A0"/>
       </w:tblPr>
       <w:tblGrid>
-        <w:gridCol w:w="4756"/>
-        <w:gridCol w:w="1071"/>
+        <w:gridCol w:w="3613"/>
+        <w:gridCol w:w="6804"/>
       </w:tblGrid>
       <w:tr>
         <w:trPr>
-          <w:trHeight w:val="300"/>
+          <w:trHeight w:val="326"/>
+          <w:jc w:val="center"/>
         </w:trPr>
         <w:tc>
           <w:tcPr>
-            <w:tcW w:w="5827" w:type="dxa"/>
-            <w:gridSpan w:val="2"/>
+            <w:tcW w:w="3613" w:type="dxa"/>
             <w:tcBorders>
-              <w:top w:val="nil"/>
-              <w:left w:val="nil"/>
-              <w:bottom w:val="nil"/>
-              <w:right w:val="nil"/>
+              <w:top w:val="single" w:sz="4" w:space="0" w:color="auto"/>
+              <w:left w:val="single" w:sz="4" w:space="0" w:color="auto"/>
+              <w:bottom w:val="single" w:sz="4" w:space="0" w:color="auto"/>
+              <w:right w:val="single" w:sz="4" w:space="0" w:color="auto"/>
             </w:tcBorders>
             <w:shd w:val="clear" w:color="auto" w:fill="auto"/>
             <w:noWrap/>
-            <w:vAlign w:val="bottom"/>
+            <w:vAlign w:val="center"/>
             <w:hideMark/>
           </w:tcPr>
           <w:p>
@@ -1948,38 +1981,36 @@
               <w:jc w:val="center"/>
               <w:rPr>
                 <w:rFonts w:ascii="Calibri" w:eastAsia="Times New Roman" w:hAnsi="Calibri" w:cs="Calibri"/>
+                <w:b/>
                 <w:color w:val="000000"/>
+                <w:sz w:val="28"/>
                 <w:lang w:eastAsia="es-GT"/>
               </w:rPr>
             </w:pPr>
             <w:r>
               <w:rPr>
                 <w:rFonts w:ascii="Calibri" w:eastAsia="Times New Roman" w:hAnsi="Calibri" w:cs="Calibri"/>
+                <w:b/>
                 <w:color w:val="000000"/>
+                <w:sz w:val="28"/>
                 <w:lang w:eastAsia="es-GT"/>
               </w:rPr>
-              <w:t>Estado de Resultados</w:t>
+              <w:t>Costos del Sistema</w:t>
             </w:r>
           </w:p>
         </w:tc>
-      </w:tr>
-      <w:tr>
-        <w:trPr>
-          <w:trHeight w:val="300"/>
-        </w:trPr>
         <w:tc>
           <w:tcPr>
-            <w:tcW w:w="5827" w:type="dxa"/>
-            <w:gridSpan w:val="2"/>
+            <w:tcW w:w="6804" w:type="dxa"/>
             <w:tcBorders>
-              <w:top w:val="nil"/>
+              <w:top w:val="single" w:sz="4" w:space="0" w:color="auto"/>
               <w:left w:val="nil"/>
-              <w:bottom w:val="nil"/>
-              <w:right w:val="nil"/>
+              <w:bottom w:val="single" w:sz="4" w:space="0" w:color="auto"/>
+              <w:right w:val="single" w:sz="4" w:space="0" w:color="auto"/>
             </w:tcBorders>
             <w:shd w:val="clear" w:color="auto" w:fill="auto"/>
             <w:noWrap/>
-            <w:vAlign w:val="bottom"/>
+            <w:vAlign w:val="center"/>
             <w:hideMark/>
           </w:tcPr>
           <w:p>
@@ -1988,7 +2019,51 @@
               <w:jc w:val="center"/>
               <w:rPr>
                 <w:rFonts w:ascii="Calibri" w:eastAsia="Times New Roman" w:hAnsi="Calibri" w:cs="Calibri"/>
+                <w:b/>
                 <w:color w:val="000000"/>
+                <w:sz w:val="28"/>
+                <w:lang w:eastAsia="es-GT"/>
+              </w:rPr>
+            </w:pPr>
+            <w:r>
+              <w:rPr>
+                <w:rFonts w:ascii="Calibri" w:eastAsia="Times New Roman" w:hAnsi="Calibri" w:cs="Calibri"/>
+                <w:b/>
+                <w:color w:val="000000"/>
+                <w:sz w:val="28"/>
+                <w:lang w:eastAsia="es-GT"/>
+              </w:rPr>
+              <w:t>Beneficios del Sistema</w:t>
+            </w:r>
+          </w:p>
+        </w:tc>
+      </w:tr>
+      <w:tr>
+        <w:trPr>
+          <w:trHeight w:val="326"/>
+          <w:jc w:val="center"/>
+        </w:trPr>
+        <w:tc>
+          <w:tcPr>
+            <w:tcW w:w="3613" w:type="dxa"/>
+            <w:tcBorders>
+              <w:top w:val="nil"/>
+              <w:left w:val="single" w:sz="4" w:space="0" w:color="auto"/>
+              <w:bottom w:val="nil"/>
+              <w:right w:val="single" w:sz="4" w:space="0" w:color="auto"/>
+            </w:tcBorders>
+            <w:shd w:val="clear" w:color="auto" w:fill="auto"/>
+            <w:noWrap/>
+            <w:vAlign w:val="center"/>
+            <w:hideMark/>
+          </w:tcPr>
+          <w:p>
+            <w:pPr>
+              <w:spacing w:after="0" w:line="240" w:lineRule="auto"/>
+              <w:rPr>
+                <w:rFonts w:ascii="Calibri" w:eastAsia="Times New Roman" w:hAnsi="Calibri" w:cs="Calibri"/>
+                <w:color w:val="000000"/>
+                <w:sz w:val="28"/>
                 <w:lang w:eastAsia="es-GT"/>
               </w:rPr>
             </w:pPr>
@@ -1996,25 +2071,21 @@
               <w:rPr>
                 <w:rFonts w:ascii="Calibri" w:eastAsia="Times New Roman" w:hAnsi="Calibri" w:cs="Calibri"/>
                 <w:color w:val="000000"/>
+                <w:sz w:val="28"/>
                 <w:lang w:eastAsia="es-GT"/>
               </w:rPr>
-              <w:t>Del 02/01/2012 al 31/01/2012</w:t>
+              <w:t xml:space="preserve"> - Compra de equipo</w:t>
             </w:r>
           </w:p>
         </w:tc>
-      </w:tr>
-      <w:tr>
-        <w:trPr>
-          <w:trHeight w:val="300"/>
-        </w:trPr>
         <w:tc>
           <w:tcPr>
-            <w:tcW w:w="4756" w:type="dxa"/>
+            <w:tcW w:w="6804" w:type="dxa"/>
             <w:tcBorders>
               <w:top w:val="nil"/>
               <w:left w:val="nil"/>
               <w:bottom w:val="nil"/>
-              <w:right w:val="nil"/>
+              <w:right w:val="single" w:sz="4" w:space="0" w:color="auto"/>
             </w:tcBorders>
             <w:shd w:val="clear" w:color="auto" w:fill="auto"/>
             <w:noWrap/>
@@ -2027,19 +2098,70 @@
               <w:rPr>
                 <w:rFonts w:ascii="Calibri" w:eastAsia="Times New Roman" w:hAnsi="Calibri" w:cs="Calibri"/>
                 <w:color w:val="000000"/>
+                <w:sz w:val="28"/>
                 <w:lang w:eastAsia="es-GT"/>
               </w:rPr>
             </w:pPr>
+            <w:r>
+              <w:rPr>
+                <w:rFonts w:ascii="Calibri" w:eastAsia="Times New Roman" w:hAnsi="Calibri" w:cs="Calibri"/>
+                <w:color w:val="000000"/>
+                <w:sz w:val="28"/>
+                <w:lang w:eastAsia="es-GT"/>
+              </w:rPr>
+              <w:t xml:space="preserve"> - Aumento en utilidades al tener una mejor organización</w:t>
+            </w:r>
+          </w:p>
+        </w:tc>
+      </w:tr>
+      <w:tr>
+        <w:trPr>
+          <w:trHeight w:val="326"/>
+          <w:jc w:val="center"/>
+        </w:trPr>
+        <w:tc>
+          <w:tcPr>
+            <w:tcW w:w="3613" w:type="dxa"/>
+            <w:tcBorders>
+              <w:top w:val="nil"/>
+              <w:left w:val="single" w:sz="4" w:space="0" w:color="auto"/>
+              <w:bottom w:val="nil"/>
+              <w:right w:val="single" w:sz="4" w:space="0" w:color="auto"/>
+            </w:tcBorders>
+            <w:shd w:val="clear" w:color="auto" w:fill="auto"/>
+            <w:noWrap/>
+            <w:vAlign w:val="center"/>
+            <w:hideMark/>
+          </w:tcPr>
+          <w:p>
+            <w:pPr>
+              <w:spacing w:after="0" w:line="240" w:lineRule="auto"/>
+              <w:rPr>
+                <w:rFonts w:ascii="Calibri" w:eastAsia="Times New Roman" w:hAnsi="Calibri" w:cs="Calibri"/>
+                <w:color w:val="000000"/>
+                <w:sz w:val="28"/>
+                <w:lang w:eastAsia="es-GT"/>
+              </w:rPr>
+            </w:pPr>
+            <w:r>
+              <w:rPr>
+                <w:rFonts w:ascii="Calibri" w:eastAsia="Times New Roman" w:hAnsi="Calibri" w:cs="Calibri"/>
+                <w:color w:val="000000"/>
+                <w:sz w:val="28"/>
+                <w:lang w:eastAsia="es-GT"/>
+              </w:rPr>
+              <w:t xml:space="preserve"> - Instalación de equipo</w:t>
+            </w:r>
           </w:p>
         </w:tc>
         <w:tc>
           <w:tcPr>
-            <w:tcW w:w="1071" w:type="dxa"/>
+            <w:tcW w:w="6804" w:type="dxa"/>
             <w:tcBorders>
               <w:top w:val="nil"/>
               <w:left w:val="nil"/>
               <w:bottom w:val="nil"/>
-              <w:right w:val="nil"/>
+              <w:right w:val="single" w:sz="4" w:space="0" w:color="auto"/>
             </w:tcBorders>
             <w:shd w:val="clear" w:color="auto" w:fill="auto"/>
             <w:noWrap/>
@@ -2052,24 +2174,70 @@
               <w:rPr>
                 <w:rFonts w:ascii="Calibri" w:eastAsia="Times New Roman" w:hAnsi="Calibri" w:cs="Calibri"/>
                 <w:color w:val="000000"/>
+                <w:sz w:val="28"/>
                 <w:lang w:eastAsia="es-GT"/>
               </w:rPr>
             </w:pPr>
+            <w:r>
+              <w:rPr>
+                <w:rFonts w:ascii="Calibri" w:eastAsia="Times New Roman" w:hAnsi="Calibri" w:cs="Calibri"/>
+                <w:color w:val="000000"/>
+                <w:sz w:val="28"/>
+                <w:lang w:eastAsia="es-GT"/>
+              </w:rPr>
+              <w:t xml:space="preserve"> - Mejora en la administración de personal</w:t>
+            </w:r>
           </w:p>
         </w:tc>
       </w:tr>
       <w:tr>
         <w:trPr>
-          <w:trHeight w:val="300"/>
+          <w:trHeight w:val="326"/>
+          <w:jc w:val="center"/>
         </w:trPr>
         <w:tc>
           <w:tcPr>
-            <w:tcW w:w="4756" w:type="dxa"/>
+            <w:tcW w:w="3613" w:type="dxa"/>
+            <w:tcBorders>
+              <w:top w:val="nil"/>
+              <w:left w:val="single" w:sz="4" w:space="0" w:color="auto"/>
+              <w:bottom w:val="nil"/>
+              <w:right w:val="single" w:sz="4" w:space="0" w:color="auto"/>
+            </w:tcBorders>
+            <w:shd w:val="clear" w:color="auto" w:fill="auto"/>
+            <w:noWrap/>
+            <w:vAlign w:val="center"/>
+            <w:hideMark/>
+          </w:tcPr>
+          <w:p>
+            <w:pPr>
+              <w:spacing w:after="0" w:line="240" w:lineRule="auto"/>
+              <w:rPr>
+                <w:rFonts w:ascii="Calibri" w:eastAsia="Times New Roman" w:hAnsi="Calibri" w:cs="Calibri"/>
+                <w:color w:val="000000"/>
+                <w:sz w:val="28"/>
+                <w:lang w:eastAsia="es-GT"/>
+              </w:rPr>
+            </w:pPr>
+            <w:r>
+              <w:rPr>
+                <w:rFonts w:ascii="Calibri" w:eastAsia="Times New Roman" w:hAnsi="Calibri" w:cs="Calibri"/>
+                <w:color w:val="000000"/>
+                <w:sz w:val="28"/>
+                <w:lang w:eastAsia="es-GT"/>
+              </w:rPr>
+              <w:t xml:space="preserve"> - Compra del software</w:t>
+            </w:r>
+          </w:p>
+        </w:tc>
+        <w:tc>
+          <w:tcPr>
+            <w:tcW w:w="6804" w:type="dxa"/>
             <w:tcBorders>
               <w:top w:val="nil"/>
               <w:left w:val="nil"/>
               <w:bottom w:val="nil"/>
-              <w:right w:val="nil"/>
+              <w:right w:val="single" w:sz="4" w:space="0" w:color="auto"/>
             </w:tcBorders>
             <w:shd w:val="clear" w:color="auto" w:fill="auto"/>
             <w:noWrap/>
@@ -2082,19 +2250,70 @@
               <w:rPr>
                 <w:rFonts w:ascii="Calibri" w:eastAsia="Times New Roman" w:hAnsi="Calibri" w:cs="Calibri"/>
                 <w:color w:val="000000"/>
+                <w:sz w:val="28"/>
                 <w:lang w:eastAsia="es-GT"/>
               </w:rPr>
             </w:pPr>
+            <w:r>
+              <w:rPr>
+                <w:rFonts w:ascii="Calibri" w:eastAsia="Times New Roman" w:hAnsi="Calibri" w:cs="Calibri"/>
+                <w:color w:val="000000"/>
+                <w:sz w:val="28"/>
+                <w:lang w:eastAsia="es-GT"/>
+              </w:rPr>
+              <w:t xml:space="preserve"> - Organización y control preciso del inventario</w:t>
+            </w:r>
+          </w:p>
+        </w:tc>
+      </w:tr>
+      <w:tr>
+        <w:trPr>
+          <w:trHeight w:val="326"/>
+          <w:jc w:val="center"/>
+        </w:trPr>
+        <w:tc>
+          <w:tcPr>
+            <w:tcW w:w="3613" w:type="dxa"/>
+            <w:tcBorders>
+              <w:top w:val="nil"/>
+              <w:left w:val="single" w:sz="4" w:space="0" w:color="auto"/>
+              <w:bottom w:val="nil"/>
+              <w:right w:val="single" w:sz="4" w:space="0" w:color="auto"/>
+            </w:tcBorders>
+            <w:shd w:val="clear" w:color="auto" w:fill="auto"/>
+            <w:noWrap/>
+            <w:vAlign w:val="center"/>
+            <w:hideMark/>
+          </w:tcPr>
+          <w:p>
+            <w:pPr>
+              <w:spacing w:after="0" w:line="240" w:lineRule="auto"/>
+              <w:rPr>
+                <w:rFonts w:ascii="Calibri" w:eastAsia="Times New Roman" w:hAnsi="Calibri" w:cs="Calibri"/>
+                <w:color w:val="000000"/>
+                <w:sz w:val="28"/>
+                <w:lang w:eastAsia="es-GT"/>
+              </w:rPr>
+            </w:pPr>
+            <w:r>
+              <w:rPr>
+                <w:rFonts w:ascii="Calibri" w:eastAsia="Times New Roman" w:hAnsi="Calibri" w:cs="Calibri"/>
+                <w:color w:val="000000"/>
+                <w:sz w:val="28"/>
+                <w:lang w:eastAsia="es-GT"/>
+              </w:rPr>
+              <w:t xml:space="preserve"> - Mantenimiento de software</w:t>
+            </w:r>
           </w:p>
         </w:tc>
         <w:tc>
           <w:tcPr>
-            <w:tcW w:w="1071" w:type="dxa"/>
+            <w:tcW w:w="6804" w:type="dxa"/>
             <w:tcBorders>
               <w:top w:val="nil"/>
               <w:left w:val="nil"/>
               <w:bottom w:val="nil"/>
-              <w:right w:val="nil"/>
+              <w:right w:val="single" w:sz="4" w:space="0" w:color="auto"/>
             </w:tcBorders>
             <w:shd w:val="clear" w:color="auto" w:fill="auto"/>
             <w:noWrap/>
@@ -2107,24 +2326,70 @@
               <w:rPr>
                 <w:rFonts w:ascii="Calibri" w:eastAsia="Times New Roman" w:hAnsi="Calibri" w:cs="Calibri"/>
                 <w:color w:val="000000"/>
+                <w:sz w:val="28"/>
                 <w:lang w:eastAsia="es-GT"/>
               </w:rPr>
             </w:pPr>
+            <w:r>
+              <w:rPr>
+                <w:rFonts w:ascii="Calibri" w:eastAsia="Times New Roman" w:hAnsi="Calibri" w:cs="Calibri"/>
+                <w:color w:val="000000"/>
+                <w:sz w:val="28"/>
+                <w:lang w:eastAsia="es-GT"/>
+              </w:rPr>
+              <w:t> - Información útil sobre el movimiento de productos del             inventario</w:t>
+            </w:r>
           </w:p>
         </w:tc>
       </w:tr>
       <w:tr>
         <w:trPr>
-          <w:trHeight w:val="300"/>
+          <w:trHeight w:val="326"/>
+          <w:jc w:val="center"/>
         </w:trPr>
         <w:tc>
           <w:tcPr>
-            <w:tcW w:w="4756" w:type="dxa"/>
+            <w:tcW w:w="3613" w:type="dxa"/>
+            <w:tcBorders>
+              <w:top w:val="nil"/>
+              <w:left w:val="single" w:sz="4" w:space="0" w:color="auto"/>
+              <w:bottom w:val="single" w:sz="4" w:space="0" w:color="auto"/>
+              <w:right w:val="single" w:sz="4" w:space="0" w:color="auto"/>
+            </w:tcBorders>
+            <w:shd w:val="clear" w:color="auto" w:fill="auto"/>
+            <w:noWrap/>
+            <w:vAlign w:val="center"/>
+            <w:hideMark/>
+          </w:tcPr>
+          <w:p>
+            <w:pPr>
+              <w:spacing w:after="0" w:line="240" w:lineRule="auto"/>
+              <w:rPr>
+                <w:rFonts w:ascii="Calibri" w:eastAsia="Times New Roman" w:hAnsi="Calibri" w:cs="Calibri"/>
+                <w:color w:val="000000"/>
+                <w:sz w:val="28"/>
+                <w:lang w:eastAsia="es-GT"/>
+              </w:rPr>
+            </w:pPr>
+            <w:r>
+              <w:rPr>
+                <w:rFonts w:ascii="Calibri" w:eastAsia="Times New Roman" w:hAnsi="Calibri" w:cs="Calibri"/>
+                <w:color w:val="000000"/>
+                <w:sz w:val="28"/>
+                <w:lang w:eastAsia="es-GT"/>
+              </w:rPr>
+              <w:t xml:space="preserve"> - Capacitación a usuarios</w:t>
+            </w:r>
+          </w:p>
+        </w:tc>
+        <w:tc>
+          <w:tcPr>
+            <w:tcW w:w="6804" w:type="dxa"/>
             <w:tcBorders>
               <w:top w:val="nil"/>
               <w:left w:val="nil"/>
-              <w:bottom w:val="nil"/>
-              <w:right w:val="nil"/>
+              <w:bottom w:val="single" w:sz="4" w:space="0" w:color="auto"/>
+              <w:right w:val="single" w:sz="4" w:space="0" w:color="auto"/>
             </w:tcBorders>
             <w:shd w:val="clear" w:color="auto" w:fill="auto"/>
             <w:noWrap/>
@@ -2137,61 +2402,7 @@
               <w:rPr>
                 <w:rFonts w:ascii="Calibri" w:eastAsia="Times New Roman" w:hAnsi="Calibri" w:cs="Calibri"/>
                 <w:color w:val="000000"/>
-                <w:lang w:eastAsia="es-GT"/>
-              </w:rPr>
-            </w:pPr>
-          </w:p>
-        </w:tc>
-        <w:tc>
-          <w:tcPr>
-            <w:tcW w:w="1071" w:type="dxa"/>
-            <w:tcBorders>
-              <w:top w:val="nil"/>
-              <w:left w:val="nil"/>
-              <w:bottom w:val="nil"/>
-              <w:right w:val="nil"/>
-            </w:tcBorders>
-            <w:shd w:val="clear" w:color="auto" w:fill="auto"/>
-            <w:noWrap/>
-            <w:vAlign w:val="bottom"/>
-            <w:hideMark/>
-          </w:tcPr>
-          <w:p>
-            <w:pPr>
-              <w:spacing w:after="0" w:line="240" w:lineRule="auto"/>
-              <w:rPr>
-                <w:rFonts w:ascii="Calibri" w:eastAsia="Times New Roman" w:hAnsi="Calibri" w:cs="Calibri"/>
-                <w:color w:val="000000"/>
-                <w:lang w:eastAsia="es-GT"/>
-              </w:rPr>
-            </w:pPr>
-          </w:p>
-        </w:tc>
-      </w:tr>
-      <w:tr>
-        <w:trPr>
-          <w:trHeight w:val="300"/>
-        </w:trPr>
-        <w:tc>
-          <w:tcPr>
-            <w:tcW w:w="4756" w:type="dxa"/>
-            <w:tcBorders>
-              <w:top w:val="nil"/>
-              <w:left w:val="nil"/>
-              <w:bottom w:val="nil"/>
-              <w:right w:val="nil"/>
-            </w:tcBorders>
-            <w:shd w:val="clear" w:color="auto" w:fill="auto"/>
-            <w:noWrap/>
-            <w:vAlign w:val="bottom"/>
-            <w:hideMark/>
-          </w:tcPr>
-          <w:p>
-            <w:pPr>
-              <w:spacing w:after="0" w:line="240" w:lineRule="auto"/>
-              <w:rPr>
-                <w:rFonts w:ascii="Calibri" w:eastAsia="Times New Roman" w:hAnsi="Calibri" w:cs="Calibri"/>
-                <w:color w:val="000000"/>
+                <w:sz w:val="28"/>
                 <w:lang w:eastAsia="es-GT"/>
               </w:rPr>
             </w:pPr>
@@ -2199,854 +2410,15 @@
               <w:rPr>
                 <w:rFonts w:ascii="Calibri" w:eastAsia="Times New Roman" w:hAnsi="Calibri" w:cs="Calibri"/>
                 <w:color w:val="000000"/>
+                <w:sz w:val="28"/>
                 <w:lang w:eastAsia="es-GT"/>
               </w:rPr>
-              <w:t>Ingresos</w:t>
-            </w:r>
-          </w:p>
-        </w:tc>
-        <w:tc>
-          <w:tcPr>
-            <w:tcW w:w="1071" w:type="dxa"/>
-            <w:tcBorders>
-              <w:top w:val="nil"/>
-              <w:left w:val="nil"/>
-              <w:bottom w:val="nil"/>
-              <w:right w:val="nil"/>
-            </w:tcBorders>
-            <w:shd w:val="clear" w:color="auto" w:fill="auto"/>
-            <w:noWrap/>
-            <w:vAlign w:val="bottom"/>
-            <w:hideMark/>
-          </w:tcPr>
-          <w:p>
-            <w:pPr>
-              <w:spacing w:after="0" w:line="240" w:lineRule="auto"/>
-              <w:jc w:val="right"/>
-              <w:rPr>
-                <w:rFonts w:ascii="Calibri" w:eastAsia="Times New Roman" w:hAnsi="Calibri" w:cs="Calibri"/>
-                <w:color w:val="000000"/>
-                <w:lang w:eastAsia="es-GT"/>
-              </w:rPr>
-            </w:pPr>
-            <w:r>
-              <w:rPr>
-                <w:rFonts w:ascii="Calibri" w:eastAsia="Times New Roman" w:hAnsi="Calibri" w:cs="Calibri"/>
-                <w:color w:val="000000"/>
-                <w:lang w:eastAsia="es-GT"/>
-              </w:rPr>
-              <w:t>50000</w:t>
-            </w:r>
-          </w:p>
-        </w:tc>
-      </w:tr>
-      <w:tr>
-        <w:trPr>
-          <w:trHeight w:val="315"/>
-        </w:trPr>
-        <w:tc>
-          <w:tcPr>
-            <w:tcW w:w="4756" w:type="dxa"/>
-            <w:tcBorders>
-              <w:top w:val="nil"/>
-              <w:left w:val="nil"/>
-              <w:bottom w:val="nil"/>
-              <w:right w:val="nil"/>
-            </w:tcBorders>
-            <w:shd w:val="clear" w:color="auto" w:fill="auto"/>
-            <w:noWrap/>
-            <w:vAlign w:val="bottom"/>
-            <w:hideMark/>
-          </w:tcPr>
-          <w:p>
-            <w:pPr>
-              <w:spacing w:after="0" w:line="240" w:lineRule="auto"/>
-              <w:rPr>
-                <w:rFonts w:ascii="Calibri" w:eastAsia="Times New Roman" w:hAnsi="Calibri" w:cs="Calibri"/>
-                <w:color w:val="000000"/>
-                <w:lang w:eastAsia="es-GT"/>
-              </w:rPr>
-            </w:pPr>
-            <w:r>
-              <w:rPr>
-                <w:rFonts w:ascii="Calibri" w:eastAsia="Times New Roman" w:hAnsi="Calibri" w:cs="Calibri"/>
-                <w:color w:val="000000"/>
-                <w:lang w:eastAsia="es-GT"/>
-              </w:rPr>
-              <w:t>Costos</w:t>
-            </w:r>
-          </w:p>
-        </w:tc>
-        <w:tc>
-          <w:tcPr>
-            <w:tcW w:w="1071" w:type="dxa"/>
-            <w:tcBorders>
-              <w:top w:val="nil"/>
-              <w:left w:val="nil"/>
-              <w:bottom w:val="double" w:sz="6" w:space="0" w:color="auto"/>
-              <w:right w:val="nil"/>
-            </w:tcBorders>
-            <w:shd w:val="clear" w:color="auto" w:fill="auto"/>
-            <w:noWrap/>
-            <w:vAlign w:val="bottom"/>
-            <w:hideMark/>
-          </w:tcPr>
-          <w:p>
-            <w:pPr>
-              <w:spacing w:after="0" w:line="240" w:lineRule="auto"/>
-              <w:jc w:val="right"/>
-              <w:rPr>
-                <w:rFonts w:ascii="Calibri" w:eastAsia="Times New Roman" w:hAnsi="Calibri" w:cs="Calibri"/>
-                <w:color w:val="000000"/>
-                <w:lang w:eastAsia="es-GT"/>
-              </w:rPr>
-            </w:pPr>
-            <w:r>
-              <w:rPr>
-                <w:rFonts w:ascii="Calibri" w:eastAsia="Times New Roman" w:hAnsi="Calibri" w:cs="Calibri"/>
-                <w:color w:val="000000"/>
-                <w:lang w:eastAsia="es-GT"/>
-              </w:rPr>
-              <w:t>-15000</w:t>
-            </w:r>
-          </w:p>
-        </w:tc>
-      </w:tr>
-      <w:tr>
-        <w:trPr>
-          <w:trHeight w:val="315"/>
-        </w:trPr>
-        <w:tc>
-          <w:tcPr>
-            <w:tcW w:w="4756" w:type="dxa"/>
-            <w:tcBorders>
-              <w:top w:val="nil"/>
-              <w:left w:val="nil"/>
-              <w:bottom w:val="nil"/>
-              <w:right w:val="nil"/>
-            </w:tcBorders>
-            <w:shd w:val="clear" w:color="auto" w:fill="auto"/>
-            <w:noWrap/>
-            <w:vAlign w:val="bottom"/>
-            <w:hideMark/>
-          </w:tcPr>
-          <w:p>
-            <w:pPr>
-              <w:spacing w:after="0" w:line="240" w:lineRule="auto"/>
-              <w:rPr>
-                <w:rFonts w:ascii="Calibri" w:eastAsia="Times New Roman" w:hAnsi="Calibri" w:cs="Calibri"/>
-                <w:b/>
-                <w:bCs/>
-                <w:color w:val="000000"/>
-                <w:lang w:eastAsia="es-GT"/>
-              </w:rPr>
-            </w:pPr>
-            <w:r>
-              <w:rPr>
-                <w:rFonts w:ascii="Calibri" w:eastAsia="Times New Roman" w:hAnsi="Calibri" w:cs="Calibri"/>
-                <w:b/>
-                <w:bCs/>
-                <w:color w:val="000000"/>
-                <w:lang w:eastAsia="es-GT"/>
-              </w:rPr>
-              <w:t>Margen de Utilidad</w:t>
-            </w:r>
-          </w:p>
-        </w:tc>
-        <w:tc>
-          <w:tcPr>
-            <w:tcW w:w="1071" w:type="dxa"/>
-            <w:tcBorders>
-              <w:top w:val="nil"/>
-              <w:left w:val="nil"/>
-              <w:bottom w:val="nil"/>
-              <w:right w:val="nil"/>
-            </w:tcBorders>
-            <w:shd w:val="clear" w:color="auto" w:fill="auto"/>
-            <w:noWrap/>
-            <w:vAlign w:val="bottom"/>
-            <w:hideMark/>
-          </w:tcPr>
-          <w:p>
-            <w:pPr>
-              <w:spacing w:after="0" w:line="240" w:lineRule="auto"/>
-              <w:jc w:val="right"/>
-              <w:rPr>
-                <w:rFonts w:ascii="Calibri" w:eastAsia="Times New Roman" w:hAnsi="Calibri" w:cs="Calibri"/>
-                <w:color w:val="000000"/>
-                <w:lang w:eastAsia="es-GT"/>
-              </w:rPr>
-            </w:pPr>
-            <w:r>
-              <w:rPr>
-                <w:rFonts w:ascii="Calibri" w:eastAsia="Times New Roman" w:hAnsi="Calibri" w:cs="Calibri"/>
-                <w:color w:val="000000"/>
-                <w:lang w:eastAsia="es-GT"/>
-              </w:rPr>
-              <w:t>35000</w:t>
-            </w:r>
-          </w:p>
-        </w:tc>
-      </w:tr>
-      <w:tr>
-        <w:trPr>
-          <w:trHeight w:val="300"/>
-        </w:trPr>
-        <w:tc>
-          <w:tcPr>
-            <w:tcW w:w="4756" w:type="dxa"/>
-            <w:tcBorders>
-              <w:top w:val="nil"/>
-              <w:left w:val="nil"/>
-              <w:bottom w:val="nil"/>
-              <w:right w:val="nil"/>
-            </w:tcBorders>
-            <w:shd w:val="clear" w:color="auto" w:fill="auto"/>
-            <w:noWrap/>
-            <w:vAlign w:val="bottom"/>
-            <w:hideMark/>
-          </w:tcPr>
-          <w:p>
-            <w:pPr>
-              <w:spacing w:after="0" w:line="240" w:lineRule="auto"/>
-              <w:rPr>
-                <w:rFonts w:ascii="Calibri" w:eastAsia="Times New Roman" w:hAnsi="Calibri" w:cs="Calibri"/>
-                <w:color w:val="000000"/>
-                <w:lang w:eastAsia="es-GT"/>
-              </w:rPr>
-            </w:pPr>
-          </w:p>
-        </w:tc>
-        <w:tc>
-          <w:tcPr>
-            <w:tcW w:w="1071" w:type="dxa"/>
-            <w:tcBorders>
-              <w:top w:val="nil"/>
-              <w:left w:val="nil"/>
-              <w:bottom w:val="nil"/>
-              <w:right w:val="nil"/>
-            </w:tcBorders>
-            <w:shd w:val="clear" w:color="auto" w:fill="auto"/>
-            <w:noWrap/>
-            <w:vAlign w:val="bottom"/>
-            <w:hideMark/>
-          </w:tcPr>
-          <w:p>
-            <w:pPr>
-              <w:spacing w:after="0" w:line="240" w:lineRule="auto"/>
-              <w:rPr>
-                <w:rFonts w:ascii="Calibri" w:eastAsia="Times New Roman" w:hAnsi="Calibri" w:cs="Calibri"/>
-                <w:color w:val="000000"/>
-                <w:lang w:eastAsia="es-GT"/>
-              </w:rPr>
-            </w:pPr>
-          </w:p>
-        </w:tc>
-      </w:tr>
-      <w:tr>
-        <w:trPr>
-          <w:trHeight w:val="300"/>
-        </w:trPr>
-        <w:tc>
-          <w:tcPr>
-            <w:tcW w:w="4756" w:type="dxa"/>
-            <w:tcBorders>
-              <w:top w:val="nil"/>
-              <w:left w:val="nil"/>
-              <w:bottom w:val="nil"/>
-              <w:right w:val="nil"/>
-            </w:tcBorders>
-            <w:shd w:val="clear" w:color="auto" w:fill="auto"/>
-            <w:noWrap/>
-            <w:vAlign w:val="bottom"/>
-            <w:hideMark/>
-          </w:tcPr>
-          <w:p>
-            <w:pPr>
-              <w:spacing w:after="0" w:line="240" w:lineRule="auto"/>
-              <w:rPr>
-                <w:rFonts w:ascii="Calibri" w:eastAsia="Times New Roman" w:hAnsi="Calibri" w:cs="Calibri"/>
-                <w:color w:val="000000"/>
-                <w:lang w:eastAsia="es-GT"/>
-              </w:rPr>
-            </w:pPr>
-            <w:r>
-              <w:rPr>
-                <w:rFonts w:ascii="Calibri" w:eastAsia="Times New Roman" w:hAnsi="Calibri" w:cs="Calibri"/>
-                <w:color w:val="000000"/>
-                <w:lang w:eastAsia="es-GT"/>
-              </w:rPr>
-              <w:t>Salarios</w:t>
-            </w:r>
-          </w:p>
-        </w:tc>
-        <w:tc>
-          <w:tcPr>
-            <w:tcW w:w="1071" w:type="dxa"/>
-            <w:tcBorders>
-              <w:top w:val="nil"/>
-              <w:left w:val="nil"/>
-              <w:bottom w:val="nil"/>
-              <w:right w:val="nil"/>
-            </w:tcBorders>
-            <w:shd w:val="clear" w:color="auto" w:fill="auto"/>
-            <w:noWrap/>
-            <w:vAlign w:val="bottom"/>
-            <w:hideMark/>
-          </w:tcPr>
-          <w:p>
-            <w:pPr>
-              <w:spacing w:after="0" w:line="240" w:lineRule="auto"/>
-              <w:jc w:val="right"/>
-              <w:rPr>
-                <w:rFonts w:ascii="Calibri" w:eastAsia="Times New Roman" w:hAnsi="Calibri" w:cs="Calibri"/>
-                <w:color w:val="000000"/>
-                <w:lang w:eastAsia="es-GT"/>
-              </w:rPr>
-            </w:pPr>
-            <w:r>
-              <w:rPr>
-                <w:rFonts w:ascii="Calibri" w:eastAsia="Times New Roman" w:hAnsi="Calibri" w:cs="Calibri"/>
-                <w:color w:val="000000"/>
-                <w:lang w:eastAsia="es-GT"/>
-              </w:rPr>
-              <w:t>-13200</w:t>
-            </w:r>
-          </w:p>
-        </w:tc>
-      </w:tr>
-      <w:tr>
-        <w:trPr>
-          <w:trHeight w:val="300"/>
-        </w:trPr>
-        <w:tc>
-          <w:tcPr>
-            <w:tcW w:w="4756" w:type="dxa"/>
-            <w:tcBorders>
-              <w:top w:val="nil"/>
-              <w:left w:val="nil"/>
-              <w:bottom w:val="nil"/>
-              <w:right w:val="nil"/>
-            </w:tcBorders>
-            <w:shd w:val="clear" w:color="auto" w:fill="auto"/>
-            <w:noWrap/>
-            <w:vAlign w:val="bottom"/>
-            <w:hideMark/>
-          </w:tcPr>
-          <w:p>
-            <w:pPr>
-              <w:spacing w:after="0" w:line="240" w:lineRule="auto"/>
-              <w:rPr>
-                <w:rFonts w:ascii="Calibri" w:eastAsia="Times New Roman" w:hAnsi="Calibri" w:cs="Calibri"/>
-                <w:color w:val="000000"/>
-                <w:lang w:eastAsia="es-GT"/>
-              </w:rPr>
-            </w:pPr>
-            <w:r>
-              <w:rPr>
-                <w:rFonts w:ascii="Calibri" w:eastAsia="Times New Roman" w:hAnsi="Calibri" w:cs="Calibri"/>
-                <w:color w:val="000000"/>
-                <w:lang w:eastAsia="es-GT"/>
-              </w:rPr>
-              <w:t>Alquiler</w:t>
-            </w:r>
-          </w:p>
-        </w:tc>
-        <w:tc>
-          <w:tcPr>
-            <w:tcW w:w="1071" w:type="dxa"/>
-            <w:tcBorders>
-              <w:top w:val="nil"/>
-              <w:left w:val="nil"/>
-              <w:bottom w:val="nil"/>
-              <w:right w:val="nil"/>
-            </w:tcBorders>
-            <w:shd w:val="clear" w:color="auto" w:fill="auto"/>
-            <w:noWrap/>
-            <w:vAlign w:val="bottom"/>
-            <w:hideMark/>
-          </w:tcPr>
-          <w:p>
-            <w:pPr>
-              <w:spacing w:after="0" w:line="240" w:lineRule="auto"/>
-              <w:jc w:val="right"/>
-              <w:rPr>
-                <w:rFonts w:ascii="Calibri" w:eastAsia="Times New Roman" w:hAnsi="Calibri" w:cs="Calibri"/>
-                <w:color w:val="000000"/>
-                <w:lang w:eastAsia="es-GT"/>
-              </w:rPr>
-            </w:pPr>
-            <w:r>
-              <w:rPr>
-                <w:rFonts w:ascii="Calibri" w:eastAsia="Times New Roman" w:hAnsi="Calibri" w:cs="Calibri"/>
-                <w:color w:val="000000"/>
-                <w:lang w:eastAsia="es-GT"/>
-              </w:rPr>
-              <w:t>-2000</w:t>
-            </w:r>
-          </w:p>
-        </w:tc>
-      </w:tr>
-      <w:tr>
-        <w:trPr>
-          <w:trHeight w:val="300"/>
-        </w:trPr>
-        <w:tc>
-          <w:tcPr>
-            <w:tcW w:w="4756" w:type="dxa"/>
-            <w:tcBorders>
-              <w:top w:val="nil"/>
-              <w:left w:val="nil"/>
-              <w:bottom w:val="nil"/>
-              <w:right w:val="nil"/>
-            </w:tcBorders>
-            <w:shd w:val="clear" w:color="auto" w:fill="auto"/>
-            <w:noWrap/>
-            <w:vAlign w:val="bottom"/>
-            <w:hideMark/>
-          </w:tcPr>
-          <w:p>
-            <w:pPr>
-              <w:spacing w:after="0" w:line="240" w:lineRule="auto"/>
-              <w:rPr>
-                <w:rFonts w:ascii="Calibri" w:eastAsia="Times New Roman" w:hAnsi="Calibri" w:cs="Calibri"/>
-                <w:color w:val="000000"/>
-                <w:lang w:eastAsia="es-GT"/>
-              </w:rPr>
-            </w:pPr>
-            <w:r>
-              <w:rPr>
-                <w:rFonts w:ascii="Calibri" w:eastAsia="Times New Roman" w:hAnsi="Calibri" w:cs="Calibri"/>
-                <w:color w:val="000000"/>
-                <w:lang w:eastAsia="es-GT"/>
-              </w:rPr>
-              <w:t>Servicios Generales</w:t>
-            </w:r>
-          </w:p>
-        </w:tc>
-        <w:tc>
-          <w:tcPr>
-            <w:tcW w:w="1071" w:type="dxa"/>
-            <w:tcBorders>
-              <w:top w:val="nil"/>
-              <w:left w:val="nil"/>
-              <w:bottom w:val="nil"/>
-              <w:right w:val="nil"/>
-            </w:tcBorders>
-            <w:shd w:val="clear" w:color="auto" w:fill="auto"/>
-            <w:noWrap/>
-            <w:vAlign w:val="bottom"/>
-            <w:hideMark/>
-          </w:tcPr>
-          <w:p>
-            <w:pPr>
-              <w:spacing w:after="0" w:line="240" w:lineRule="auto"/>
-              <w:jc w:val="right"/>
-              <w:rPr>
-                <w:rFonts w:ascii="Calibri" w:eastAsia="Times New Roman" w:hAnsi="Calibri" w:cs="Calibri"/>
-                <w:color w:val="000000"/>
-                <w:lang w:eastAsia="es-GT"/>
-              </w:rPr>
-            </w:pPr>
-            <w:r>
-              <w:rPr>
-                <w:rFonts w:ascii="Calibri" w:eastAsia="Times New Roman" w:hAnsi="Calibri" w:cs="Calibri"/>
-                <w:color w:val="000000"/>
-                <w:lang w:eastAsia="es-GT"/>
-              </w:rPr>
-              <w:t>-1600</w:t>
-            </w:r>
-          </w:p>
-        </w:tc>
-      </w:tr>
-      <w:tr>
-        <w:trPr>
-          <w:trHeight w:val="300"/>
-        </w:trPr>
-        <w:tc>
-          <w:tcPr>
-            <w:tcW w:w="4756" w:type="dxa"/>
-            <w:tcBorders>
-              <w:top w:val="nil"/>
-              <w:left w:val="nil"/>
-              <w:bottom w:val="nil"/>
-              <w:right w:val="nil"/>
-            </w:tcBorders>
-            <w:shd w:val="clear" w:color="auto" w:fill="auto"/>
-            <w:noWrap/>
-            <w:vAlign w:val="bottom"/>
-            <w:hideMark/>
-          </w:tcPr>
-          <w:p>
-            <w:pPr>
-              <w:spacing w:after="0" w:line="240" w:lineRule="auto"/>
-              <w:rPr>
-                <w:rFonts w:ascii="Calibri" w:eastAsia="Times New Roman" w:hAnsi="Calibri" w:cs="Calibri"/>
-                <w:color w:val="000000"/>
-                <w:lang w:eastAsia="es-GT"/>
-              </w:rPr>
-            </w:pPr>
-            <w:r>
-              <w:rPr>
-                <w:rFonts w:ascii="Calibri" w:eastAsia="Times New Roman" w:hAnsi="Calibri" w:cs="Calibri"/>
-                <w:color w:val="000000"/>
-                <w:lang w:eastAsia="es-GT"/>
-              </w:rPr>
-              <w:t>Amortización de créditos y cuentas por pagar</w:t>
-            </w:r>
-          </w:p>
-        </w:tc>
-        <w:tc>
-          <w:tcPr>
-            <w:tcW w:w="1071" w:type="dxa"/>
-            <w:tcBorders>
-              <w:top w:val="nil"/>
-              <w:left w:val="nil"/>
-              <w:bottom w:val="nil"/>
-              <w:right w:val="nil"/>
-            </w:tcBorders>
-            <w:shd w:val="clear" w:color="auto" w:fill="auto"/>
-            <w:noWrap/>
-            <w:vAlign w:val="bottom"/>
-            <w:hideMark/>
-          </w:tcPr>
-          <w:p>
-            <w:pPr>
-              <w:spacing w:after="0" w:line="240" w:lineRule="auto"/>
-              <w:jc w:val="right"/>
-              <w:rPr>
-                <w:rFonts w:ascii="Calibri" w:eastAsia="Times New Roman" w:hAnsi="Calibri" w:cs="Calibri"/>
-                <w:color w:val="000000"/>
-                <w:lang w:eastAsia="es-GT"/>
-              </w:rPr>
-            </w:pPr>
-            <w:r>
-              <w:rPr>
-                <w:rFonts w:ascii="Calibri" w:eastAsia="Times New Roman" w:hAnsi="Calibri" w:cs="Calibri"/>
-                <w:color w:val="000000"/>
-                <w:lang w:eastAsia="es-GT"/>
-              </w:rPr>
-              <w:t>-4500</w:t>
-            </w:r>
-          </w:p>
-        </w:tc>
-      </w:tr>
-      <w:tr>
-        <w:trPr>
-          <w:trHeight w:val="300"/>
-        </w:trPr>
-        <w:tc>
-          <w:tcPr>
-            <w:tcW w:w="4756" w:type="dxa"/>
-            <w:tcBorders>
-              <w:top w:val="nil"/>
-              <w:left w:val="nil"/>
-              <w:bottom w:val="nil"/>
-              <w:right w:val="nil"/>
-            </w:tcBorders>
-            <w:shd w:val="clear" w:color="auto" w:fill="auto"/>
-            <w:noWrap/>
-            <w:vAlign w:val="bottom"/>
-            <w:hideMark/>
-          </w:tcPr>
-          <w:p>
-            <w:pPr>
-              <w:spacing w:after="0" w:line="240" w:lineRule="auto"/>
-              <w:rPr>
-                <w:rFonts w:ascii="Calibri" w:eastAsia="Times New Roman" w:hAnsi="Calibri" w:cs="Calibri"/>
-                <w:color w:val="000000"/>
-                <w:lang w:eastAsia="es-GT"/>
-              </w:rPr>
-            </w:pPr>
-            <w:r>
-              <w:rPr>
-                <w:rFonts w:ascii="Calibri" w:eastAsia="Times New Roman" w:hAnsi="Calibri" w:cs="Calibri"/>
-                <w:color w:val="000000"/>
-                <w:lang w:eastAsia="es-GT"/>
-              </w:rPr>
-              <w:t>Otros gastos</w:t>
-            </w:r>
-          </w:p>
-        </w:tc>
-        <w:tc>
-          <w:tcPr>
-            <w:tcW w:w="1071" w:type="dxa"/>
-            <w:tcBorders>
-              <w:top w:val="nil"/>
-              <w:left w:val="nil"/>
-              <w:bottom w:val="single" w:sz="4" w:space="0" w:color="auto"/>
-              <w:right w:val="nil"/>
-            </w:tcBorders>
-            <w:shd w:val="clear" w:color="auto" w:fill="auto"/>
-            <w:noWrap/>
-            <w:vAlign w:val="bottom"/>
-            <w:hideMark/>
-          </w:tcPr>
-          <w:p>
-            <w:pPr>
-              <w:spacing w:after="0" w:line="240" w:lineRule="auto"/>
-              <w:jc w:val="right"/>
-              <w:rPr>
-                <w:rFonts w:ascii="Calibri" w:eastAsia="Times New Roman" w:hAnsi="Calibri" w:cs="Calibri"/>
-                <w:color w:val="000000"/>
-                <w:lang w:eastAsia="es-GT"/>
-              </w:rPr>
-            </w:pPr>
-            <w:r>
-              <w:rPr>
-                <w:rFonts w:ascii="Calibri" w:eastAsia="Times New Roman" w:hAnsi="Calibri" w:cs="Calibri"/>
-                <w:color w:val="000000"/>
-                <w:lang w:eastAsia="es-GT"/>
-              </w:rPr>
-              <w:t>-2000</w:t>
-            </w:r>
-          </w:p>
-        </w:tc>
-      </w:tr>
-      <w:tr>
-        <w:trPr>
-          <w:trHeight w:val="315"/>
-        </w:trPr>
-        <w:tc>
-          <w:tcPr>
-            <w:tcW w:w="4756" w:type="dxa"/>
-            <w:tcBorders>
-              <w:top w:val="nil"/>
-              <w:left w:val="nil"/>
-              <w:bottom w:val="nil"/>
-              <w:right w:val="nil"/>
-            </w:tcBorders>
-            <w:shd w:val="clear" w:color="auto" w:fill="auto"/>
-            <w:noWrap/>
-            <w:vAlign w:val="bottom"/>
-            <w:hideMark/>
-          </w:tcPr>
-          <w:p>
-            <w:pPr>
-              <w:spacing w:after="0" w:line="240" w:lineRule="auto"/>
-              <w:rPr>
-                <w:rFonts w:ascii="Calibri" w:eastAsia="Times New Roman" w:hAnsi="Calibri" w:cs="Calibri"/>
-                <w:b/>
-                <w:bCs/>
-                <w:color w:val="000000"/>
-                <w:lang w:eastAsia="es-GT"/>
-              </w:rPr>
-            </w:pPr>
-            <w:r>
-              <w:rPr>
-                <w:rFonts w:ascii="Calibri" w:eastAsia="Times New Roman" w:hAnsi="Calibri" w:cs="Calibri"/>
-                <w:b/>
-                <w:bCs/>
-                <w:color w:val="000000"/>
-                <w:lang w:eastAsia="es-GT"/>
-              </w:rPr>
-              <w:t>Utilidad antes de intereses e impuestos</w:t>
-            </w:r>
-          </w:p>
-        </w:tc>
-        <w:tc>
-          <w:tcPr>
-            <w:tcW w:w="1071" w:type="dxa"/>
-            <w:tcBorders>
-              <w:top w:val="nil"/>
-              <w:left w:val="nil"/>
-              <w:bottom w:val="double" w:sz="6" w:space="0" w:color="auto"/>
-              <w:right w:val="nil"/>
-            </w:tcBorders>
-            <w:shd w:val="clear" w:color="auto" w:fill="auto"/>
-            <w:noWrap/>
-            <w:vAlign w:val="bottom"/>
-            <w:hideMark/>
-          </w:tcPr>
-          <w:p>
-            <w:pPr>
-              <w:spacing w:after="0" w:line="240" w:lineRule="auto"/>
-              <w:jc w:val="right"/>
-              <w:rPr>
-                <w:rFonts w:ascii="Calibri" w:eastAsia="Times New Roman" w:hAnsi="Calibri" w:cs="Calibri"/>
-                <w:color w:val="000000"/>
-                <w:lang w:eastAsia="es-GT"/>
-              </w:rPr>
-            </w:pPr>
-            <w:r>
-              <w:rPr>
-                <w:rFonts w:ascii="Calibri" w:eastAsia="Times New Roman" w:hAnsi="Calibri" w:cs="Calibri"/>
-                <w:color w:val="000000"/>
-                <w:lang w:eastAsia="es-GT"/>
-              </w:rPr>
-              <w:t>11700</w:t>
-            </w:r>
-          </w:p>
-        </w:tc>
-      </w:tr>
-      <w:tr>
-        <w:trPr>
-          <w:trHeight w:val="330"/>
-        </w:trPr>
-        <w:tc>
-          <w:tcPr>
-            <w:tcW w:w="4756" w:type="dxa"/>
-            <w:tcBorders>
-              <w:top w:val="nil"/>
-              <w:left w:val="nil"/>
-              <w:bottom w:val="nil"/>
-              <w:right w:val="nil"/>
-            </w:tcBorders>
-            <w:shd w:val="clear" w:color="auto" w:fill="auto"/>
-            <w:noWrap/>
-            <w:vAlign w:val="bottom"/>
-            <w:hideMark/>
-          </w:tcPr>
-          <w:p>
-            <w:pPr>
-              <w:spacing w:after="0" w:line="240" w:lineRule="auto"/>
-              <w:rPr>
-                <w:rFonts w:ascii="Calibri" w:eastAsia="Times New Roman" w:hAnsi="Calibri" w:cs="Calibri"/>
-                <w:color w:val="000000"/>
-                <w:lang w:eastAsia="es-GT"/>
-              </w:rPr>
-            </w:pPr>
-            <w:r>
-              <w:rPr>
-                <w:rFonts w:ascii="Calibri" w:eastAsia="Times New Roman" w:hAnsi="Calibri" w:cs="Calibri"/>
-                <w:color w:val="000000"/>
-                <w:lang w:eastAsia="es-GT"/>
-              </w:rPr>
-              <w:t>ISR (31%)</w:t>
-            </w:r>
-          </w:p>
-        </w:tc>
-        <w:tc>
-          <w:tcPr>
-            <w:tcW w:w="1071" w:type="dxa"/>
-            <w:tcBorders>
-              <w:top w:val="nil"/>
-              <w:left w:val="nil"/>
-              <w:bottom w:val="double" w:sz="6" w:space="0" w:color="auto"/>
-              <w:right w:val="nil"/>
-            </w:tcBorders>
-            <w:shd w:val="clear" w:color="auto" w:fill="auto"/>
-            <w:noWrap/>
-            <w:vAlign w:val="bottom"/>
-            <w:hideMark/>
-          </w:tcPr>
-          <w:p>
-            <w:pPr>
-              <w:spacing w:after="0" w:line="240" w:lineRule="auto"/>
-              <w:jc w:val="right"/>
-              <w:rPr>
-                <w:rFonts w:ascii="Calibri" w:eastAsia="Times New Roman" w:hAnsi="Calibri" w:cs="Calibri"/>
-                <w:color w:val="000000"/>
-                <w:lang w:eastAsia="es-GT"/>
-              </w:rPr>
-            </w:pPr>
-            <w:r>
-              <w:rPr>
-                <w:rFonts w:ascii="Calibri" w:eastAsia="Times New Roman" w:hAnsi="Calibri" w:cs="Calibri"/>
-                <w:color w:val="000000"/>
-                <w:lang w:eastAsia="es-GT"/>
-              </w:rPr>
-              <w:t>-3627</w:t>
-            </w:r>
-          </w:p>
-        </w:tc>
-      </w:tr>
-      <w:tr>
-        <w:trPr>
-          <w:trHeight w:val="315"/>
-        </w:trPr>
-        <w:tc>
-          <w:tcPr>
-            <w:tcW w:w="4756" w:type="dxa"/>
-            <w:tcBorders>
-              <w:top w:val="nil"/>
-              <w:left w:val="nil"/>
-              <w:bottom w:val="nil"/>
-              <w:right w:val="nil"/>
-            </w:tcBorders>
-            <w:shd w:val="clear" w:color="auto" w:fill="auto"/>
-            <w:noWrap/>
-            <w:vAlign w:val="bottom"/>
-            <w:hideMark/>
-          </w:tcPr>
-          <w:p>
-            <w:pPr>
-              <w:spacing w:after="0" w:line="240" w:lineRule="auto"/>
-              <w:rPr>
-                <w:rFonts w:ascii="Calibri" w:eastAsia="Times New Roman" w:hAnsi="Calibri" w:cs="Calibri"/>
-                <w:b/>
-                <w:bCs/>
-                <w:color w:val="000000"/>
-                <w:lang w:eastAsia="es-GT"/>
-              </w:rPr>
-            </w:pPr>
-            <w:r>
-              <w:rPr>
-                <w:rFonts w:ascii="Calibri" w:eastAsia="Times New Roman" w:hAnsi="Calibri" w:cs="Calibri"/>
-                <w:b/>
-                <w:bCs/>
-                <w:color w:val="000000"/>
-                <w:lang w:eastAsia="es-GT"/>
-              </w:rPr>
-              <w:t>Utilidad neta</w:t>
-            </w:r>
-          </w:p>
-        </w:tc>
-        <w:tc>
-          <w:tcPr>
-            <w:tcW w:w="1071" w:type="dxa"/>
-            <w:tcBorders>
-              <w:top w:val="nil"/>
-              <w:left w:val="nil"/>
-              <w:bottom w:val="nil"/>
-              <w:right w:val="nil"/>
-            </w:tcBorders>
-            <w:shd w:val="clear" w:color="auto" w:fill="auto"/>
-            <w:noWrap/>
-            <w:vAlign w:val="bottom"/>
-            <w:hideMark/>
-          </w:tcPr>
-          <w:p>
-            <w:pPr>
-              <w:spacing w:after="0" w:line="240" w:lineRule="auto"/>
-              <w:jc w:val="right"/>
-              <w:rPr>
-                <w:rFonts w:ascii="Calibri" w:eastAsia="Times New Roman" w:hAnsi="Calibri" w:cs="Calibri"/>
-                <w:b/>
-                <w:bCs/>
-                <w:color w:val="000000"/>
-                <w:lang w:eastAsia="es-GT"/>
-              </w:rPr>
-            </w:pPr>
-            <w:r>
-              <w:rPr>
-                <w:rFonts w:ascii="Calibri" w:eastAsia="Times New Roman" w:hAnsi="Calibri" w:cs="Calibri"/>
-                <w:b/>
-                <w:bCs/>
-                <w:color w:val="000000"/>
-                <w:lang w:eastAsia="es-GT"/>
-              </w:rPr>
-              <w:t>8073</w:t>
+              <w:t> </w:t>
             </w:r>
           </w:p>
         </w:tc>
       </w:tr>
     </w:tbl>
-    <w:p>
-      <w:pPr>
-        <w:jc w:val="both"/>
-      </w:pPr>
-    </w:p>
-    <w:p>
-      <w:pPr>
-        <w:jc w:val="both"/>
-      </w:pPr>
-    </w:p>
-    <w:p>
-      <w:pPr>
-        <w:jc w:val="both"/>
-      </w:pPr>
-    </w:p>
     <w:p>
       <w:pPr>
         <w:jc w:val="both"/>
@@ -5281,111 +4653,143 @@
       <w:pPr>
         <w:jc w:val="both"/>
       </w:pPr>
-    </w:p>
-    <w:p>
-      <w:pPr>
-        <w:jc w:val="both"/>
-      </w:pPr>
-    </w:p>
-    <w:p>
-      <w:pPr>
-        <w:jc w:val="both"/>
-      </w:pPr>
-    </w:p>
-    <w:p>
-      <w:pPr>
-        <w:jc w:val="both"/>
-      </w:pPr>
-    </w:p>
-    <w:p>
-      <w:pPr>
-        <w:jc w:val="both"/>
-      </w:pPr>
-    </w:p>
-    <w:p>
-      <w:pPr>
-        <w:jc w:val="both"/>
-      </w:pPr>
-    </w:p>
-    <w:p>
-      <w:pPr>
-        <w:jc w:val="both"/>
-      </w:pPr>
-    </w:p>
-    <w:p>
-      <w:pPr>
-        <w:jc w:val="both"/>
-      </w:pPr>
-    </w:p>
-    <w:p>
-      <w:pPr>
-        <w:jc w:val="both"/>
-      </w:pPr>
-    </w:p>
-    <w:p>
-      <w:pPr>
-        <w:jc w:val="both"/>
-      </w:pPr>
-    </w:p>
-    <w:p>
-      <w:pPr>
-        <w:jc w:val="both"/>
-      </w:pPr>
-    </w:p>
-    <w:p>
-      <w:pPr>
-        <w:jc w:val="both"/>
-      </w:pPr>
-    </w:p>
-    <w:p>
-      <w:pPr>
-        <w:jc w:val="both"/>
-      </w:pPr>
-    </w:p>
-    <w:p>
-      <w:pPr>
-        <w:jc w:val="both"/>
-      </w:pPr>
-    </w:p>
-    <w:p>
-      <w:pPr>
-        <w:jc w:val="both"/>
-      </w:pPr>
-    </w:p>
-    <w:p>
-      <w:pPr>
-        <w:jc w:val="both"/>
-      </w:pPr>
-    </w:p>
-    <w:p>
-      <w:pPr>
-        <w:jc w:val="both"/>
-      </w:pPr>
-    </w:p>
-    <w:p>
-      <w:pPr>
-        <w:jc w:val="both"/>
-      </w:pPr>
-    </w:p>
-    <w:p>
-      <w:pPr>
-        <w:jc w:val="both"/>
-      </w:pPr>
-    </w:p>
-    <w:p>
-      <w:pPr>
-        <w:jc w:val="both"/>
-      </w:pPr>
-    </w:p>
-    <w:p>
-      <w:pPr>
-        <w:jc w:val="both"/>
-      </w:pPr>
-    </w:p>
-    <w:p>
-      <w:pPr>
-        <w:jc w:val="both"/>
-      </w:pPr>
+      <w:r>
+        <w:rPr>
+          <w:noProof/>
+          <w:lang w:eastAsia="es-GT"/>
+        </w:rPr>
+        <w:drawing>
+          <wp:anchor distT="0" distB="0" distL="114300" distR="114300" simplePos="0" relativeHeight="251662336" behindDoc="0" locked="0" layoutInCell="1" allowOverlap="1">
+            <wp:simplePos x="0" y="0"/>
+            <wp:positionH relativeFrom="column">
+              <wp:posOffset>26035</wp:posOffset>
+            </wp:positionH>
+            <wp:positionV relativeFrom="paragraph">
+              <wp:posOffset>4448175</wp:posOffset>
+            </wp:positionV>
+            <wp:extent cx="5605145" cy="2743200"/>
+            <wp:effectExtent l="19050" t="0" r="0" b="0"/>
+            <wp:wrapSquare wrapText="bothSides"/>
+            <wp:docPr id="5" name="Imagen 4"/>
+            <wp:cNvGraphicFramePr/>
+            <a:graphic xmlns:a="http://schemas.openxmlformats.org/drawingml/2006/main">
+              <a:graphicData uri="http://schemas.openxmlformats.org/drawingml/2006/picture">
+                <pic:pic xmlns:pic="http://schemas.openxmlformats.org/drawingml/2006/picture">
+                  <pic:nvPicPr>
+                    <pic:cNvPr id="4" name="3 Imagen"/>
+                    <pic:cNvPicPr/>
+                  </pic:nvPicPr>
+                  <pic:blipFill rotWithShape="1">
+                    <a:blip r:embed="rId9"/>
+                    <a:srcRect l="25136" t="45646" r="26459" b="26752"/>
+                    <a:stretch/>
+                  </pic:blipFill>
+                  <pic:spPr bwMode="auto">
+                    <a:xfrm>
+                      <a:off x="0" y="0"/>
+                      <a:ext cx="5605145" cy="2743200"/>
+                    </a:xfrm>
+                    <a:prstGeom prst="rect">
+                      <a:avLst/>
+                    </a:prstGeom>
+                    <a:ln>
+                      <a:noFill/>
+                    </a:ln>
+                    <a:extLst>
+                      <a:ext uri="{53640926-AAD7-44D8-BBD7-CCE9431645EC}">
+                        <a14:shadowObscured xmlns="" xmlns:p="http://schemas.openxmlformats.org/presentationml/2006/main" xmlns:a14="http://schemas.microsoft.com/office/drawing/2010/main" xmlns:lc="http://schemas.openxmlformats.org/drawingml/2006/lockedCanvas"/>
+                      </a:ext>
+                    </a:extLst>
+                  </pic:spPr>
+                </pic:pic>
+              </a:graphicData>
+            </a:graphic>
+          </wp:anchor>
+        </w:drawing>
+      </w:r>
+      <w:r>
+        <w:drawing>
+          <wp:inline distT="0" distB="0" distL="0" distR="0">
+            <wp:extent cx="5612130" cy="4447540"/>
+            <wp:effectExtent l="19050" t="0" r="7620" b="0"/>
+            <wp:docPr id="1" name="Imagen 1"/>
+            <wp:cNvGraphicFramePr/>
+            <a:graphic xmlns:a="http://schemas.openxmlformats.org/drawingml/2006/main">
+              <a:graphicData uri="http://schemas.openxmlformats.org/drawingml/2006/picture">
+                <pic:pic xmlns:pic="http://schemas.openxmlformats.org/drawingml/2006/picture">
+                  <pic:nvPicPr>
+                    <pic:cNvPr id="1026" name="Picture 2"/>
+                    <pic:cNvPicPr>
+                      <a:picLocks noChangeAspect="1" noChangeArrowheads="1"/>
+                    </pic:cNvPicPr>
+                  </pic:nvPicPr>
+                  <pic:blipFill rotWithShape="1">
+                    <a:blip r:embed="rId10">
+                      <a:extLst>
+                        <a:ext uri="{28A0092B-C50C-407E-A947-70E740481C1C}">
+                          <a14:useLocalDpi xmlns="" xmlns:p="http://schemas.openxmlformats.org/presentationml/2006/main" xmlns:a14="http://schemas.microsoft.com/office/drawing/2010/main" xmlns:lc="http://schemas.openxmlformats.org/drawingml/2006/lockedCanvas" val="0"/>
+                        </a:ext>
+                      </a:extLst>
+                    </a:blip>
+                    <a:srcRect l="25234" t="34630" r="26719" b="17773"/>
+                    <a:stretch/>
+                  </pic:blipFill>
+                  <pic:spPr bwMode="auto">
+                    <a:xfrm>
+                      <a:off x="0" y="0"/>
+                      <a:ext cx="5612130" cy="4447540"/>
+                    </a:xfrm>
+                    <a:prstGeom prst="rect">
+                      <a:avLst/>
+                    </a:prstGeom>
+                    <a:noFill/>
+                    <a:ln>
+                      <a:noFill/>
+                    </a:ln>
+                    <a:effectLst/>
+                    <a:extLst>
+                      <a:ext uri="{909E8E84-426E-40DD-AFC4-6F175D3DCCD1}">
+                        <a14:hiddenFill xmlns="" xmlns:p="http://schemas.openxmlformats.org/presentationml/2006/main" xmlns:a14="http://schemas.microsoft.com/office/drawing/2010/main" xmlns:lc="http://schemas.openxmlformats.org/drawingml/2006/lockedCanvas">
+                          <a:solidFill>
+                            <a:schemeClr val="accent1"/>
+                          </a:solidFill>
+                        </a14:hiddenFill>
+                      </a:ext>
+                      <a:ext uri="{91240B29-F687-4F45-9708-019B960494DF}">
+                        <a14:hiddenLine xmlns="" xmlns:p="http://schemas.openxmlformats.org/presentationml/2006/main" xmlns:a14="http://schemas.microsoft.com/office/drawing/2010/main" xmlns:lc="http://schemas.openxmlformats.org/drawingml/2006/lockedCanvas" w="9525">
+                          <a:solidFill>
+                            <a:schemeClr val="tx1"/>
+                          </a:solidFill>
+                          <a:miter lim="800000"/>
+                          <a:headEnd/>
+                          <a:tailEnd/>
+                        </a14:hiddenLine>
+                      </a:ext>
+                      <a:ext uri="{AF507438-7753-43E0-B8FC-AC1667EBCBE1}">
+                        <a14:hiddenEffects xmlns="" xmlns:p="http://schemas.openxmlformats.org/presentationml/2006/main" xmlns:a14="http://schemas.microsoft.com/office/drawing/2010/main" xmlns:lc="http://schemas.openxmlformats.org/drawingml/2006/lockedCanvas">
+                          <a:effectLst>
+                            <a:outerShdw dist="35921" dir="2700000" algn="ctr" rotWithShape="0">
+                              <a:schemeClr val="bg2"/>
+                            </a:outerShdw>
+                          </a:effectLst>
+                        </a14:hiddenEffects>
+                      </a:ext>
+                    </a:extLst>
+                  </pic:spPr>
+                </pic:pic>
+              </a:graphicData>
+            </a:graphic>
+          </wp:inline>
+        </w:drawing>
+      </w:r>
+      <w:r>
+        <w:rPr>
+          <w:noProof/>
+          <w:lang w:eastAsia="es-GT"/>
+        </w:rPr>
+        <w:lastRenderedPageBreak/>
+        <w:t xml:space="preserve"> </w:t>
+      </w:r>
     </w:p>
     <w:p>
       <w:pPr>
@@ -6435,7 +5839,7 @@
       </w:r>
     </w:p>
     <w:sectPr>
-      <w:headerReference w:type="default" r:id="rId8"/>
+      <w:headerReference w:type="default" r:id="rId11"/>
       <w:pgSz w:w="12240" w:h="15840"/>
       <w:pgMar w:top="1417" w:right="1701" w:bottom="1417" w:left="1701" w:header="708" w:footer="708" w:gutter="0"/>
       <w:pgNumType w:start="1"/>
@@ -6518,7 +5922,7 @@
             <w:rPr>
               <w:noProof/>
             </w:rPr>
-            <w:t>18</w:t>
+            <w:t>2</w:t>
           </w:r>
         </w:fldSimple>
       </w:p>
@@ -8999,6 +8403,30 @@
       <w:szCs w:val="28"/>
     </w:rPr>
   </w:style>
+  <w:style w:type="paragraph" w:styleId="Ttulo2">
+    <w:name w:val="heading 2"/>
+    <w:basedOn w:val="Normal"/>
+    <w:next w:val="Normal"/>
+    <w:link w:val="Ttulo2Car"/>
+    <w:uiPriority w:val="9"/>
+    <w:unhideWhenUsed/>
+    <w:qFormat/>
+    <w:rsid w:val="00A97F0E"/>
+    <w:pPr>
+      <w:keepNext/>
+      <w:keepLines/>
+      <w:spacing w:before="200" w:after="0"/>
+      <w:outlineLvl w:val="1"/>
+    </w:pPr>
+    <w:rPr>
+      <w:rFonts w:asciiTheme="majorHAnsi" w:eastAsiaTheme="majorEastAsia" w:hAnsiTheme="majorHAnsi" w:cstheme="majorBidi"/>
+      <w:b/>
+      <w:bCs/>
+      <w:color w:val="4F81BD" w:themeColor="accent1"/>
+      <w:sz w:val="26"/>
+      <w:szCs w:val="26"/>
+    </w:rPr>
+  </w:style>
   <w:style w:type="paragraph" w:styleId="Ttulo6">
     <w:name w:val="heading 6"/>
     <w:basedOn w:val="Normal"/>
@@ -9047,7 +8475,6 @@
   <w:style w:type="character" w:default="1" w:styleId="Fuentedeprrafopredeter">
     <w:name w:val="Default Paragraph Font"/>
     <w:uiPriority w:val="1"/>
-    <w:semiHidden/>
     <w:unhideWhenUsed/>
   </w:style>
   <w:style w:type="table" w:default="1" w:styleId="Tablanormal">
@@ -9456,397 +8883,22 @@
       </w:tcPr>
     </w:tblStylePr>
   </w:style>
-</w:styles>
-</file>
-
-<file path=word/glossary/document.xml><?xml version="1.0" encoding="utf-8"?>
-<w:glossaryDocument xmlns:ve="http://schemas.openxmlformats.org/markup-compatibility/2006" xmlns:o="urn:schemas-microsoft-com:office:office" xmlns:r="http://schemas.openxmlformats.org/officeDocument/2006/relationships" xmlns:m="http://schemas.openxmlformats.org/officeDocument/2006/math" xmlns:v="urn:schemas-microsoft-com:vml" xmlns:wp="http://schemas.openxmlformats.org/drawingml/2006/wordprocessingDrawing" xmlns:w10="urn:schemas-microsoft-com:office:word" xmlns:w="http://schemas.openxmlformats.org/wordprocessingml/2006/main" xmlns:wne="http://schemas.microsoft.com/office/word/2006/wordml">
-  <w:docParts/>
-</w:glossaryDocument>
-</file>
-
-<file path=word/glossary/fontTable.xml><?xml version="1.0" encoding="utf-8"?>
-<w:fonts xmlns:r="http://schemas.openxmlformats.org/officeDocument/2006/relationships" xmlns:w="http://schemas.openxmlformats.org/wordprocessingml/2006/main">
-  <w:font w:name="Times New Roman">
-    <w:panose1 w:val="02020603050405020304"/>
-    <w:charset w:val="00"/>
-    <w:family w:val="roman"/>
-    <w:pitch w:val="variable"/>
-    <w:sig w:usb0="E0002AFF" w:usb1="C0007841" w:usb2="00000009" w:usb3="00000000" w:csb0="000001FF" w:csb1="00000000"/>
-  </w:font>
-  <w:font w:name="Symbol">
-    <w:panose1 w:val="05050102010706020507"/>
-    <w:charset w:val="02"/>
-    <w:family w:val="roman"/>
-    <w:pitch w:val="variable"/>
-    <w:sig w:usb0="00000000" w:usb1="10000000" w:usb2="00000000" w:usb3="00000000" w:csb0="80000000" w:csb1="00000000"/>
-  </w:font>
-  <w:font w:name="Courier New">
-    <w:panose1 w:val="02070309020205020404"/>
-    <w:charset w:val="00"/>
-    <w:family w:val="modern"/>
-    <w:pitch w:val="fixed"/>
-    <w:sig w:usb0="E0002AFF" w:usb1="C0007843" w:usb2="00000009" w:usb3="00000000" w:csb0="000001FF" w:csb1="00000000"/>
-  </w:font>
-  <w:font w:name="Wingdings">
-    <w:panose1 w:val="05000000000000000000"/>
-    <w:charset w:val="02"/>
-    <w:family w:val="auto"/>
-    <w:pitch w:val="variable"/>
-    <w:sig w:usb0="00000000" w:usb1="10000000" w:usb2="00000000" w:usb3="00000000" w:csb0="80000000" w:csb1="00000000"/>
-  </w:font>
-  <w:font w:name="Calibri">
-    <w:panose1 w:val="020F0502020204030204"/>
-    <w:charset w:val="00"/>
-    <w:family w:val="swiss"/>
-    <w:pitch w:val="variable"/>
-    <w:sig w:usb0="E10002FF" w:usb1="4000ACFF" w:usb2="00000009" w:usb3="00000000" w:csb0="0000019F" w:csb1="00000000"/>
-  </w:font>
-  <w:font w:name="Cambria">
-    <w:panose1 w:val="02040503050406030204"/>
-    <w:charset w:val="00"/>
-    <w:family w:val="roman"/>
-    <w:pitch w:val="variable"/>
-    <w:sig w:usb0="E00002FF" w:usb1="400004FF" w:usb2="00000000" w:usb3="00000000" w:csb0="0000019F" w:csb1="00000000"/>
-  </w:font>
-  <w:font w:name="Tahoma">
-    <w:panose1 w:val="020B0604030504040204"/>
-    <w:charset w:val="00"/>
-    <w:family w:val="swiss"/>
-    <w:notTrueType/>
-    <w:pitch w:val="variable"/>
-    <w:sig w:usb0="00000003" w:usb1="00000000" w:usb2="00000000" w:usb3="00000000" w:csb0="00000001" w:csb1="00000000"/>
-  </w:font>
-  <w:font w:name="Forte">
-    <w:panose1 w:val="03060902040502070203"/>
-    <w:charset w:val="00"/>
-    <w:family w:val="script"/>
-    <w:pitch w:val="variable"/>
-    <w:sig w:usb0="00000003" w:usb1="00000000" w:usb2="00000000" w:usb3="00000000" w:csb0="00000001" w:csb1="00000000"/>
-  </w:font>
-  <w:font w:name="Aharoni">
-    <w:panose1 w:val="02010803020104030203"/>
-    <w:charset w:val="B1"/>
-    <w:family w:val="auto"/>
-    <w:pitch w:val="variable"/>
-    <w:sig w:usb0="00000801" w:usb1="00000000" w:usb2="00000000" w:usb3="00000000" w:csb0="00000020" w:csb1="00000000"/>
-  </w:font>
-  <w:font w:name="Bodoni MT">
-    <w:panose1 w:val="02070603080606020203"/>
-    <w:charset w:val="00"/>
-    <w:family w:val="roman"/>
-    <w:pitch w:val="variable"/>
-    <w:sig w:usb0="00000003" w:usb1="00000000" w:usb2="00000000" w:usb3="00000000" w:csb0="00000001" w:csb1="00000000"/>
-  </w:font>
-</w:fonts>
-</file>
-
-<file path=word/glossary/settings.xml><?xml version="1.0" encoding="utf-8"?>
-<w:settings xmlns:o="urn:schemas-microsoft-com:office:office" xmlns:r="http://schemas.openxmlformats.org/officeDocument/2006/relationships" xmlns:m="http://schemas.openxmlformats.org/officeDocument/2006/math" xmlns:v="urn:schemas-microsoft-com:vml" xmlns:w10="urn:schemas-microsoft-com:office:word" xmlns:w="http://schemas.openxmlformats.org/wordprocessingml/2006/main" xmlns:sl="http://schemas.openxmlformats.org/schemaLibrary/2006/main">
-  <w:view w:val="normal"/>
-  <w:defaultTabStop w:val="708"/>
-  <w:hyphenationZone w:val="425"/>
-  <w:characterSpacingControl w:val="doNotCompress"/>
-  <w:compat>
-    <w:useFELayout/>
-  </w:compat>
-  <w:rsids>
-    <w:rsidRoot w:val="00A75644"/>
-    <w:rsid w:val="0029317F"/>
-    <w:rsid w:val="00534B0E"/>
-    <w:rsid w:val="009325AC"/>
-    <w:rsid w:val="00A75644"/>
-    <w:rsid w:val="00D859DB"/>
-    <w:rsid w:val="00F51037"/>
-  </w:rsids>
-  <m:mathPr>
-    <m:mathFont m:val="Cambria Math"/>
-    <m:brkBin m:val="before"/>
-    <m:brkBinSub m:val="--"/>
-    <m:smallFrac m:val="off"/>
-    <m:dispDef/>
-    <m:lMargin m:val="0"/>
-    <m:rMargin m:val="0"/>
-    <m:defJc m:val="centerGroup"/>
-    <m:wrapIndent m:val="1440"/>
-    <m:intLim m:val="subSup"/>
-    <m:naryLim m:val="undOvr"/>
-  </m:mathPr>
-  <w:themeFontLang w:val="es-GT"/>
-  <w:clrSchemeMapping w:bg1="light1" w:t1="dark1" w:bg2="light2" w:t2="dark2" w:accent1="accent1" w:accent2="accent2" w:accent3="accent3" w:accent4="accent4" w:accent5="accent5" w:accent6="accent6" w:hyperlink="hyperlink" w:followedHyperlink="followedHyperlink"/>
-  <w:decimalSymbol w:val="."/>
-  <w:listSeparator w:val=","/>
-</w:settings>
-</file>
-
-<file path=word/glossary/styles.xml><?xml version="1.0" encoding="utf-8"?>
-<w:styles xmlns:r="http://schemas.openxmlformats.org/officeDocument/2006/relationships" xmlns:w="http://schemas.openxmlformats.org/wordprocessingml/2006/main">
-  <w:docDefaults>
-    <w:rPrDefault>
-      <w:rPr>
-        <w:rFonts w:asciiTheme="minorHAnsi" w:eastAsiaTheme="minorEastAsia" w:hAnsiTheme="minorHAnsi" w:cstheme="minorBidi"/>
-        <w:sz w:val="22"/>
-        <w:szCs w:val="22"/>
-        <w:lang w:val="es-GT" w:eastAsia="es-GT" w:bidi="ar-SA"/>
-      </w:rPr>
-    </w:rPrDefault>
-    <w:pPrDefault>
-      <w:pPr>
-        <w:spacing w:after="200" w:line="276" w:lineRule="auto"/>
-      </w:pPr>
-    </w:pPrDefault>
-  </w:docDefaults>
-  <w:latentStyles w:defLockedState="0" w:defUIPriority="99" w:defSemiHidden="1" w:defUnhideWhenUsed="1" w:defQFormat="0" w:count="267">
-    <w:lsdException w:name="Normal" w:semiHidden="0" w:uiPriority="0" w:unhideWhenUsed="0" w:qFormat="1"/>
-    <w:lsdException w:name="heading 1" w:semiHidden="0" w:uiPriority="9" w:unhideWhenUsed="0" w:qFormat="1"/>
-    <w:lsdException w:name="heading 2" w:uiPriority="9" w:qFormat="1"/>
-    <w:lsdException w:name="heading 3" w:uiPriority="9" w:qFormat="1"/>
-    <w:lsdException w:name="heading 4" w:uiPriority="9" w:qFormat="1"/>
-    <w:lsdException w:name="heading 5" w:uiPriority="9" w:qFormat="1"/>
-    <w:lsdException w:name="heading 6" w:uiPriority="9" w:qFormat="1"/>
-    <w:lsdException w:name="heading 7" w:uiPriority="9" w:qFormat="1"/>
-    <w:lsdException w:name="heading 8" w:uiPriority="9" w:qFormat="1"/>
-    <w:lsdException w:name="heading 9" w:uiPriority="9" w:qFormat="1"/>
-    <w:lsdException w:name="toc 1" w:uiPriority="39"/>
-    <w:lsdException w:name="toc 2" w:uiPriority="39"/>
-    <w:lsdException w:name="toc 3" w:uiPriority="39"/>
-    <w:lsdException w:name="toc 4" w:uiPriority="39"/>
-    <w:lsdException w:name="toc 5" w:uiPriority="39"/>
-    <w:lsdException w:name="toc 6" w:uiPriority="39"/>
-    <w:lsdException w:name="toc 7" w:uiPriority="39"/>
-    <w:lsdException w:name="toc 8" w:uiPriority="39"/>
-    <w:lsdException w:name="toc 9" w:uiPriority="39"/>
-    <w:lsdException w:name="caption" w:uiPriority="35" w:qFormat="1"/>
-    <w:lsdException w:name="Title" w:semiHidden="0" w:uiPriority="10" w:unhideWhenUsed="0" w:qFormat="1"/>
-    <w:lsdException w:name="Default Paragraph Font" w:uiPriority="1"/>
-    <w:lsdException w:name="Subtitle" w:semiHidden="0" w:uiPriority="11" w:unhideWhenUsed="0" w:qFormat="1"/>
-    <w:lsdException w:name="Strong" w:semiHidden="0" w:uiPriority="22" w:unhideWhenUsed="0" w:qFormat="1"/>
-    <w:lsdException w:name="Emphasis" w:semiHidden="0" w:uiPriority="20" w:unhideWhenUsed="0" w:qFormat="1"/>
-    <w:lsdException w:name="Table Grid" w:semiHidden="0" w:uiPriority="59" w:unhideWhenUsed="0"/>
-    <w:lsdException w:name="Placeholder Text" w:unhideWhenUsed="0"/>
-    <w:lsdException w:name="No Spacing" w:semiHidden="0" w:uiPriority="1" w:unhideWhenUsed="0" w:qFormat="1"/>
-    <w:lsdException w:name="Light Shading" w:semiHidden="0" w:uiPriority="60" w:unhideWhenUsed="0"/>
-    <w:lsdException w:name="Light List" w:semiHidden="0" w:uiPriority="61" w:unhideWhenUsed="0"/>
-    <w:lsdException w:name="Light Grid" w:semiHidden="0" w:uiPriority="62" w:unhideWhenUsed="0"/>
-    <w:lsdException w:name="Medium Shading 1" w:semiHidden="0" w:uiPriority="63" w:unhideWhenUsed="0"/>
-    <w:lsdException w:name="Medium Shading 2" w:semiHidden="0" w:uiPriority="64" w:unhideWhenUsed="0"/>
-    <w:lsdException w:name="Medium List 1" w:semiHidden="0" w:uiPriority="65" w:unhideWhenUsed="0"/>
-    <w:lsdException w:name="Medium List 2" w:semiHidden="0" w:uiPriority="66" w:unhideWhenUsed="0"/>
-    <w:lsdException w:name="Medium Grid 1" w:semiHidden="0" w:uiPriority="67" w:unhideWhenUsed="0"/>
-    <w:lsdException w:name="Medium Grid 2" w:semiHidden="0" w:uiPriority="68" w:unhideWhenUsed="0"/>
-    <w:lsdException w:name="Medium Grid 3" w:semiHidden="0" w:uiPriority="69" w:unhideWhenUsed="0"/>
-    <w:lsdException w:name="Dark List" w:semiHidden="0" w:uiPriority="70" w:unhideWhenUsed="0"/>
-    <w:lsdException w:name="Colorful Shading" w:semiHidden="0" w:uiPriority="71" w:unhideWhenUsed="0"/>
-    <w:lsdException w:name="Colorful List" w:semiHidden="0" w:uiPriority="72" w:unhideWhenUsed="0"/>
-    <w:lsdException w:name="Colorful Grid" w:semiHidden="0" w:uiPriority="73" w:unhideWhenUsed="0"/>
-    <w:lsdException w:name="Light Shading Accent 1" w:semiHidden="0" w:uiPriority="60" w:unhideWhenUsed="0"/>
-    <w:lsdException w:name="Light List Accent 1" w:semiHidden="0" w:uiPriority="61" w:unhideWhenUsed="0"/>
-    <w:lsdException w:name="Light Grid Accent 1" w:semiHidden="0" w:uiPriority="62" w:unhideWhenUsed="0"/>
-    <w:lsdException w:name="Medium Shading 1 Accent 1" w:semiHidden="0" w:uiPriority="63" w:unhideWhenUsed="0"/>
-    <w:lsdException w:name="Medium Shading 2 Accent 1" w:semiHidden="0" w:uiPriority="64" w:unhideWhenUsed="0"/>
-    <w:lsdException w:name="Medium List 1 Accent 1" w:semiHidden="0" w:uiPriority="65" w:unhideWhenUsed="0"/>
-    <w:lsdException w:name="Revision" w:unhideWhenUsed="0"/>
-    <w:lsdException w:name="List Paragraph" w:semiHidden="0" w:uiPriority="34" w:unhideWhenUsed="0" w:qFormat="1"/>
-    <w:lsdException w:name="Quote" w:semiHidden="0" w:uiPriority="29" w:unhideWhenUsed="0" w:qFormat="1"/>
-    <w:lsdException w:name="Intense Quote" w:semiHidden="0" w:uiPriority="30" w:unhideWhenUsed="0" w:qFormat="1"/>
-    <w:lsdException w:name="Medium List 2 Accent 1" w:semiHidden="0" w:uiPriority="66" w:unhideWhenUsed="0"/>
-    <w:lsdException w:name="Medium Grid 1 Accent 1" w:semiHidden="0" w:uiPriority="67" w:unhideWhenUsed="0"/>
-    <w:lsdException w:name="Medium Grid 2 Accent 1" w:semiHidden="0" w:uiPriority="68" w:unhideWhenUsed="0"/>
-    <w:lsdException w:name="Medium Grid 3 Accent 1" w:semiHidden="0" w:uiPriority="69" w:unhideWhenUsed="0"/>
-    <w:lsdException w:name="Dark List Accent 1" w:semiHidden="0" w:uiPriority="70" w:unhideWhenUsed="0"/>
-    <w:lsdException w:name="Colorful Shading Accent 1" w:semiHidden="0" w:uiPriority="71" w:unhideWhenUsed="0"/>
-    <w:lsdException w:name="Colorful List Accent 1" w:semiHidden="0" w:uiPriority="72" w:unhideWhenUsed="0"/>
-    <w:lsdException w:name="Colorful Grid Accent 1" w:semiHidden="0" w:uiPriority="73" w:unhideWhenUsed="0"/>
-    <w:lsdException w:name="Light Shading Accent 2" w:semiHidden="0" w:uiPriority="60" w:unhideWhenUsed="0"/>
-    <w:lsdException w:name="Light List Accent 2" w:semiHidden="0" w:uiPriority="61" w:unhideWhenUsed="0"/>
-    <w:lsdException w:name="Light Grid Accent 2" w:semiHidden="0" w:uiPriority="62" w:unhideWhenUsed="0"/>
-    <w:lsdException w:name="Medium Shading 1 Accent 2" w:semiHidden="0" w:uiPriority="63" w:unhideWhenUsed="0"/>
-    <w:lsdException w:name="Medium Shading 2 Accent 2" w:semiHidden="0" w:uiPriority="64" w:unhideWhenUsed="0"/>
-    <w:lsdException w:name="Medium List 1 Accent 2" w:semiHidden="0" w:uiPriority="65" w:unhideWhenUsed="0"/>
-    <w:lsdException w:name="Medium List 2 Accent 2" w:semiHidden="0" w:uiPriority="66" w:unhideWhenUsed="0"/>
-    <w:lsdException w:name="Medium Grid 1 Accent 2" w:semiHidden="0" w:uiPriority="67" w:unhideWhenUsed="0"/>
-    <w:lsdException w:name="Medium Grid 2 Accent 2" w:semiHidden="0" w:uiPriority="68" w:unhideWhenUsed="0"/>
-    <w:lsdException w:name="Medium Grid 3 Accent 2" w:semiHidden="0" w:uiPriority="69" w:unhideWhenUsed="0"/>
-    <w:lsdException w:name="Dark List Accent 2" w:semiHidden="0" w:uiPriority="70" w:unhideWhenUsed="0"/>
-    <w:lsdException w:name="Colorful Shading Accent 2" w:semiHidden="0" w:uiPriority="71" w:unhideWhenUsed="0"/>
-    <w:lsdException w:name="Colorful List Accent 2" w:semiHidden="0" w:uiPriority="72" w:unhideWhenUsed="0"/>
-    <w:lsdException w:name="Colorful Grid Accent 2" w:semiHidden="0" w:uiPriority="73" w:unhideWhenUsed="0"/>
-    <w:lsdException w:name="Light Shading Accent 3" w:semiHidden="0" w:uiPriority="60" w:unhideWhenUsed="0"/>
-    <w:lsdException w:name="Light List Accent 3" w:semiHidden="0" w:uiPriority="61" w:unhideWhenUsed="0"/>
-    <w:lsdException w:name="Light Grid Accent 3" w:semiHidden="0" w:uiPriority="62" w:unhideWhenUsed="0"/>
-    <w:lsdException w:name="Medium Shading 1 Accent 3" w:semiHidden="0" w:uiPriority="63" w:unhideWhenUsed="0"/>
-    <w:lsdException w:name="Medium Shading 2 Accent 3" w:semiHidden="0" w:uiPriority="64" w:unhideWhenUsed="0"/>
-    <w:lsdException w:name="Medium List 1 Accent 3" w:semiHidden="0" w:uiPriority="65" w:unhideWhenUsed="0"/>
-    <w:lsdException w:name="Medium List 2 Accent 3" w:semiHidden="0" w:uiPriority="66" w:unhideWhenUsed="0"/>
-    <w:lsdException w:name="Medium Grid 1 Accent 3" w:semiHidden="0" w:uiPriority="67" w:unhideWhenUsed="0"/>
-    <w:lsdException w:name="Medium Grid 2 Accent 3" w:semiHidden="0" w:uiPriority="68" w:unhideWhenUsed="0"/>
-    <w:lsdException w:name="Medium Grid 3 Accent 3" w:semiHidden="0" w:uiPriority="69" w:unhideWhenUsed="0"/>
-    <w:lsdException w:name="Dark List Accent 3" w:semiHidden="0" w:uiPriority="70" w:unhideWhenUsed="0"/>
-    <w:lsdException w:name="Colorful Shading Accent 3" w:semiHidden="0" w:uiPriority="71" w:unhideWhenUsed="0"/>
-    <w:lsdException w:name="Colorful List Accent 3" w:semiHidden="0" w:uiPriority="72" w:unhideWhenUsed="0"/>
-    <w:lsdException w:name="Colorful Grid Accent 3" w:semiHidden="0" w:uiPriority="73" w:unhideWhenUsed="0"/>
-    <w:lsdException w:name="Light Shading Accent 4" w:semiHidden="0" w:uiPriority="60" w:unhideWhenUsed="0"/>
-    <w:lsdException w:name="Light List Accent 4" w:semiHidden="0" w:uiPriority="61" w:unhideWhenUsed="0"/>
-    <w:lsdException w:name="Light Grid Accent 4" w:semiHidden="0" w:uiPriority="62" w:unhideWhenUsed="0"/>
-    <w:lsdException w:name="Medium Shading 1 Accent 4" w:semiHidden="0" w:uiPriority="63" w:unhideWhenUsed="0"/>
-    <w:lsdException w:name="Medium Shading 2 Accent 4" w:semiHidden="0" w:uiPriority="64" w:unhideWhenUsed="0"/>
-    <w:lsdException w:name="Medium List 1 Accent 4" w:semiHidden="0" w:uiPriority="65" w:unhideWhenUsed="0"/>
-    <w:lsdException w:name="Medium List 2 Accent 4" w:semiHidden="0" w:uiPriority="66" w:unhideWhenUsed="0"/>
-    <w:lsdException w:name="Medium Grid 1 Accent 4" w:semiHidden="0" w:uiPriority="67" w:unhideWhenUsed="0"/>
-    <w:lsdException w:name="Medium Grid 2 Accent 4" w:semiHidden="0" w:uiPriority="68" w:unhideWhenUsed="0"/>
-    <w:lsdException w:name="Medium Grid 3 Accent 4" w:semiHidden="0" w:uiPriority="69" w:unhideWhenUsed="0"/>
-    <w:lsdException w:name="Dark List Accent 4" w:semiHidden="0" w:uiPriority="70" w:unhideWhenUsed="0"/>
-    <w:lsdException w:name="Colorful Shading Accent 4" w:semiHidden="0" w:uiPriority="71" w:unhideWhenUsed="0"/>
-    <w:lsdException w:name="Colorful List Accent 4" w:semiHidden="0" w:uiPriority="72" w:unhideWhenUsed="0"/>
-    <w:lsdException w:name="Colorful Grid Accent 4" w:semiHidden="0" w:uiPriority="73" w:unhideWhenUsed="0"/>
-    <w:lsdException w:name="Light Shading Accent 5" w:semiHidden="0" w:uiPriority="60" w:unhideWhenUsed="0"/>
-    <w:lsdException w:name="Light List Accent 5" w:semiHidden="0" w:uiPriority="61" w:unhideWhenUsed="0"/>
-    <w:lsdException w:name="Light Grid Accent 5" w:semiHidden="0" w:uiPriority="62" w:unhideWhenUsed="0"/>
-    <w:lsdException w:name="Medium Shading 1 Accent 5" w:semiHidden="0" w:uiPriority="63" w:unhideWhenUsed="0"/>
-    <w:lsdException w:name="Medium Shading 2 Accent 5" w:semiHidden="0" w:uiPriority="64" w:unhideWhenUsed="0"/>
-    <w:lsdException w:name="Medium List 1 Accent 5" w:semiHidden="0" w:uiPriority="65" w:unhideWhenUsed="0"/>
-    <w:lsdException w:name="Medium List 2 Accent 5" w:semiHidden="0" w:uiPriority="66" w:unhideWhenUsed="0"/>
-    <w:lsdException w:name="Medium Grid 1 Accent 5" w:semiHidden="0" w:uiPriority="67" w:unhideWhenUsed="0"/>
-    <w:lsdException w:name="Medium Grid 2 Accent 5" w:semiHidden="0" w:uiPriority="68" w:unhideWhenUsed="0"/>
-    <w:lsdException w:name="Medium Grid 3 Accent 5" w:semiHidden="0" w:uiPriority="69" w:unhideWhenUsed="0"/>
-    <w:lsdException w:name="Dark List Accent 5" w:semiHidden="0" w:uiPriority="70" w:unhideWhenUsed="0"/>
-    <w:lsdException w:name="Colorful Shading Accent 5" w:semiHidden="0" w:uiPriority="71" w:unhideWhenUsed="0"/>
-    <w:lsdException w:name="Colorful List Accent 5" w:semiHidden="0" w:uiPriority="72" w:unhideWhenUsed="0"/>
-    <w:lsdException w:name="Colorful Grid Accent 5" w:semiHidden="0" w:uiPriority="73" w:unhideWhenUsed="0"/>
-    <w:lsdException w:name="Light Shading Accent 6" w:semiHidden="0" w:uiPriority="60" w:unhideWhenUsed="0"/>
-    <w:lsdException w:name="Light List Accent 6" w:semiHidden="0" w:uiPriority="61" w:unhideWhenUsed="0"/>
-    <w:lsdException w:name="Light Grid Accent 6" w:semiHidden="0" w:uiPriority="62" w:unhideWhenUsed="0"/>
-    <w:lsdException w:name="Medium Shading 1 Accent 6" w:semiHidden="0" w:uiPriority="63" w:unhideWhenUsed="0"/>
-    <w:lsdException w:name="Medium Shading 2 Accent 6" w:semiHidden="0" w:uiPriority="64" w:unhideWhenUsed="0"/>
-    <w:lsdException w:name="Medium List 1 Accent 6" w:semiHidden="0" w:uiPriority="65" w:unhideWhenUsed="0"/>
-    <w:lsdException w:name="Medium List 2 Accent 6" w:semiHidden="0" w:uiPriority="66" w:unhideWhenUsed="0"/>
-    <w:lsdException w:name="Medium Grid 1 Accent 6" w:semiHidden="0" w:uiPriority="67" w:unhideWhenUsed="0"/>
-    <w:lsdException w:name="Medium Grid 2 Accent 6" w:semiHidden="0" w:uiPriority="68" w:unhideWhenUsed="0"/>
-    <w:lsdException w:name="Medium Grid 3 Accent 6" w:semiHidden="0" w:uiPriority="69" w:unhideWhenUsed="0"/>
-    <w:lsdException w:name="Dark List Accent 6" w:semiHidden="0" w:uiPriority="70" w:unhideWhenUsed="0"/>
-    <w:lsdException w:name="Colorful Shading Accent 6" w:semiHidden="0" w:uiPriority="71" w:unhideWhenUsed="0"/>
-    <w:lsdException w:name="Colorful List Accent 6" w:semiHidden="0" w:uiPriority="72" w:unhideWhenUsed="0"/>
-    <w:lsdException w:name="Colorful Grid Accent 6" w:semiHidden="0" w:uiPriority="73" w:unhideWhenUsed="0"/>
-    <w:lsdException w:name="Subtle Emphasis" w:semiHidden="0" w:uiPriority="19" w:unhideWhenUsed="0" w:qFormat="1"/>
-    <w:lsdException w:name="Intense Emphasis" w:semiHidden="0" w:uiPriority="21" w:unhideWhenUsed="0" w:qFormat="1"/>
-    <w:lsdException w:name="Subtle Reference" w:semiHidden="0" w:uiPriority="31" w:unhideWhenUsed="0" w:qFormat="1"/>
-    <w:lsdException w:name="Intense Reference" w:semiHidden="0" w:uiPriority="32" w:unhideWhenUsed="0" w:qFormat="1"/>
-    <w:lsdException w:name="Book Title" w:semiHidden="0" w:uiPriority="33" w:unhideWhenUsed="0" w:qFormat="1"/>
-    <w:lsdException w:name="Bibliography" w:uiPriority="37"/>
-    <w:lsdException w:name="TOC Heading" w:uiPriority="39" w:qFormat="1"/>
-  </w:latentStyles>
-  <w:style w:type="paragraph" w:default="1" w:styleId="Normal">
-    <w:name w:val="Normal"/>
-    <w:qFormat/>
-    <w:rsid w:val="0029317F"/>
-  </w:style>
-  <w:style w:type="character" w:default="1" w:styleId="Fuentedeprrafopredeter">
-    <w:name w:val="Default Paragraph Font"/>
-    <w:uiPriority w:val="1"/>
-    <w:semiHidden/>
-    <w:unhideWhenUsed/>
-  </w:style>
-  <w:style w:type="table" w:default="1" w:styleId="Tablanormal">
-    <w:name w:val="Normal Table"/>
-    <w:uiPriority w:val="99"/>
-    <w:semiHidden/>
-    <w:unhideWhenUsed/>
-    <w:qFormat/>
-    <w:tblPr>
-      <w:tblInd w:w="0" w:type="dxa"/>
-      <w:tblCellMar>
-        <w:top w:w="0" w:type="dxa"/>
-        <w:left w:w="108" w:type="dxa"/>
-        <w:bottom w:w="0" w:type="dxa"/>
-        <w:right w:w="108" w:type="dxa"/>
-      </w:tblCellMar>
-    </w:tblPr>
-  </w:style>
-  <w:style w:type="numbering" w:default="1" w:styleId="Sinlista">
-    <w:name w:val="No List"/>
-    <w:uiPriority w:val="99"/>
-    <w:semiHidden/>
-    <w:unhideWhenUsed/>
-  </w:style>
-  <w:style w:type="paragraph" w:customStyle="1" w:styleId="E4588573AC2B4094BF5D9B134FF41B72">
-    <w:name w:val="E4588573AC2B4094BF5D9B134FF41B72"/>
-    <w:rsid w:val="00A75644"/>
-  </w:style>
-  <w:style w:type="paragraph" w:customStyle="1" w:styleId="8E735BE61A3148599F1149ECD3827C35">
-    <w:name w:val="8E735BE61A3148599F1149ECD3827C35"/>
-    <w:rsid w:val="00A75644"/>
-  </w:style>
-  <w:style w:type="paragraph" w:customStyle="1" w:styleId="3F240787E74C4A2798DC9D06BC2A8D69">
-    <w:name w:val="3F240787E74C4A2798DC9D06BC2A8D69"/>
-    <w:rsid w:val="00A75644"/>
-  </w:style>
-  <w:style w:type="paragraph" w:customStyle="1" w:styleId="CDF5ACEBA6FA43CBAC23E1D7EDCAE977">
-    <w:name w:val="CDF5ACEBA6FA43CBAC23E1D7EDCAE977"/>
-    <w:rsid w:val="00A75644"/>
-  </w:style>
-  <w:style w:type="paragraph" w:customStyle="1" w:styleId="019820F306844B23995490ED63E71E03">
-    <w:name w:val="019820F306844B23995490ED63E71E03"/>
-    <w:rsid w:val="00A75644"/>
-  </w:style>
-  <w:style w:type="paragraph" w:customStyle="1" w:styleId="599F42CF49404F50B05730F1F5F6117B">
-    <w:name w:val="599F42CF49404F50B05730F1F5F6117B"/>
-    <w:rsid w:val="00A75644"/>
-  </w:style>
-  <w:style w:type="paragraph" w:customStyle="1" w:styleId="2895D256D2054D7A8E2A2AF68B1624AD">
-    <w:name w:val="2895D256D2054D7A8E2A2AF68B1624AD"/>
-    <w:rsid w:val="00A75644"/>
-  </w:style>
-  <w:style w:type="paragraph" w:customStyle="1" w:styleId="907ECCE6B76D49F8B35A5C66990782E9">
-    <w:name w:val="907ECCE6B76D49F8B35A5C66990782E9"/>
-    <w:rsid w:val="00A75644"/>
-  </w:style>
-  <w:style w:type="paragraph" w:customStyle="1" w:styleId="970F7EC1442E4A3CA1A0A482579A04AB">
-    <w:name w:val="970F7EC1442E4A3CA1A0A482579A04AB"/>
-    <w:rsid w:val="00A75644"/>
-  </w:style>
-  <w:style w:type="paragraph" w:customStyle="1" w:styleId="9B55D540163E4C14B5BC2490C62C04FE">
-    <w:name w:val="9B55D540163E4C14B5BC2490C62C04FE"/>
-    <w:rsid w:val="00A75644"/>
-  </w:style>
-  <w:style w:type="paragraph" w:customStyle="1" w:styleId="8B0671F9D3794F76A29DA093DC3DB4F8">
-    <w:name w:val="8B0671F9D3794F76A29DA093DC3DB4F8"/>
-    <w:rsid w:val="00A75644"/>
-  </w:style>
-  <w:style w:type="paragraph" w:customStyle="1" w:styleId="A8E8C146E119447881961F9A7F14DC40">
-    <w:name w:val="A8E8C146E119447881961F9A7F14DC40"/>
-    <w:rsid w:val="00A75644"/>
-  </w:style>
-  <w:style w:type="paragraph" w:customStyle="1" w:styleId="4302B66CC0F3458C9628FD9A82438D06">
-    <w:name w:val="4302B66CC0F3458C9628FD9A82438D06"/>
-    <w:rsid w:val="00A75644"/>
-  </w:style>
-  <w:style w:type="paragraph" w:customStyle="1" w:styleId="EB768FD3F2EB45A48EA117AF9BFC08FF">
-    <w:name w:val="EB768FD3F2EB45A48EA117AF9BFC08FF"/>
-    <w:rsid w:val="00A75644"/>
-  </w:style>
-  <w:style w:type="paragraph" w:customStyle="1" w:styleId="45DBE547EF964144B97A46D8238A2D3A">
-    <w:name w:val="45DBE547EF964144B97A46D8238A2D3A"/>
-    <w:rsid w:val="00A75644"/>
-  </w:style>
-  <w:style w:type="paragraph" w:customStyle="1" w:styleId="2F1FFBDA76454091B276E3FF5F7BB67F">
-    <w:name w:val="2F1FFBDA76454091B276E3FF5F7BB67F"/>
-    <w:rsid w:val="00A75644"/>
-  </w:style>
-  <w:style w:type="paragraph" w:customStyle="1" w:styleId="3601389A414541A5A89F825382E4AC64">
-    <w:name w:val="3601389A414541A5A89F825382E4AC64"/>
-    <w:rsid w:val="00A75644"/>
-  </w:style>
-  <w:style w:type="paragraph" w:customStyle="1" w:styleId="335CADEEBC7C4F4E88D5A989C3904CBA">
-    <w:name w:val="335CADEEBC7C4F4E88D5A989C3904CBA"/>
-    <w:rsid w:val="00A75644"/>
+  <w:style w:type="character" w:customStyle="1" w:styleId="Ttulo2Car">
+    <w:name w:val="Título 2 Car"/>
+    <w:basedOn w:val="Fuentedeprrafopredeter"/>
+    <w:link w:val="Ttulo2"/>
+    <w:uiPriority w:val="9"/>
+    <w:rsid w:val="00A97F0E"/>
+    <w:rPr>
+      <w:rFonts w:asciiTheme="majorHAnsi" w:eastAsiaTheme="majorEastAsia" w:hAnsiTheme="majorHAnsi" w:cstheme="majorBidi"/>
+      <w:b/>
+      <w:bCs/>
+      <w:color w:val="4F81BD" w:themeColor="accent1"/>
+      <w:sz w:val="26"/>
+      <w:szCs w:val="26"/>
+    </w:rPr>
   </w:style>
 </w:styles>
-</file>
-
-<file path=word/glossary/webSettings.xml><?xml version="1.0" encoding="utf-8"?>
-<w:webSettings xmlns:r="http://schemas.openxmlformats.org/officeDocument/2006/relationships" xmlns:w="http://schemas.openxmlformats.org/wordprocessingml/2006/main">
-  <w:optimizeForBrowser/>
-</w:webSettings>
 </file>
 
 <file path=word/theme/theme1.xml><?xml version="1.0" encoding="utf-8"?>
@@ -10143,10 +9195,22 @@
 </CoverPageProperties>
 </file>
 
+<file path=customXml/item2.xml><?xml version="1.0" encoding="utf-8"?>
+<b:Sources xmlns:b="http://schemas.openxmlformats.org/officeDocument/2006/bibliography" xmlns="http://schemas.openxmlformats.org/officeDocument/2006/bibliography" SelectedStyle="\APA.XSL" StyleName="APA"/>
+</file>
+
 <file path=customXml/itemProps1.xml><?xml version="1.0" encoding="utf-8"?>
 <ds:datastoreItem xmlns:ds="http://schemas.openxmlformats.org/officeDocument/2006/customXml" ds:itemID="{55AF091B-3C7A-41E3-B477-F2FDAA23CFDA}">
   <ds:schemaRefs>
     <ds:schemaRef ds:uri="http://schemas.microsoft.com/office/2006/coverPageProps"/>
   </ds:schemaRefs>
 </ds:datastoreItem>
+</file>
+
+<file path=customXml/itemProps2.xml><?xml version="1.0" encoding="utf-8"?>
+<ds:datastoreItem xmlns:ds="http://schemas.openxmlformats.org/officeDocument/2006/customXml" ds:itemID="{E899A905-F17E-45B2-AC95-3A87629774B8}">
+  <ds:schemaRefs>
+    <ds:schemaRef ds:uri="http://schemas.openxmlformats.org/officeDocument/2006/bibliography"/>
+  </ds:schemaRefs>
+</ds:datastoreItem>
 </file>
</xml_diff>

<commit_message>
Actualizada la presentación y el documento de la propuesta. Se agregó el pdf
</commit_message>
<xml_diff>
--- a/Propuesta (Doc y Diap)/Propuesta.docx
+++ b/Propuesta (Doc y Diap)/Propuesta.docx
@@ -1924,13 +1924,7 @@
         <w:jc w:val="both"/>
       </w:pPr>
       <w:r>
-        <w:t xml:space="preserve">Dado que el sistema actual de la empresa se basa únicamente en registros en papel sin ninguna clase de orden, se lograra controlar y analizar de mejor manera la información que la empresa posee al implementar el sistema que proponemos. Logrando así entender de mejor manera como el flujo de productos, ventas y un control </w:t>
-      </w:r>
-      <w:r>
-        <w:t>más</w:t>
-      </w:r>
-      <w:r>
-        <w:t xml:space="preserve"> minucioso de proveedores, empleados y clientes. Todo esto le permitirá al cliente tomar mejores decisiones con respecto a su empresa al tener disponible toda la información necesaria de una manera ordenada y entendible.</w:t>
+        <w:t>Dado que el sistema actual de la empresa se basa únicamente en registros en papel sin ninguna clase de orden, se lograra controlar y analizar de mejor manera la información que la empresa posee al implementar el sistema que proponemos. Logrando así entender de mejor manera como el flujo de productos, ventas y un control más minucioso de proveedores, empleados y clientes. Todo esto le permitirá al cliente tomar mejores decisiones con respecto a su empresa al tener disponible toda la información necesaria de una manera ordenada y entendible.</w:t>
       </w:r>
     </w:p>
     <w:p>
@@ -4697,7 +4691,7 @@
                     </a:ln>
                     <a:extLst>
                       <a:ext uri="{53640926-AAD7-44D8-BBD7-CCE9431645EC}">
-                        <a14:shadowObscured xmlns="" xmlns:p="http://schemas.openxmlformats.org/presentationml/2006/main" xmlns:a14="http://schemas.microsoft.com/office/drawing/2010/main" xmlns:lc="http://schemas.openxmlformats.org/drawingml/2006/lockedCanvas"/>
+                        <a14:shadowObscured xmlns:lc="http://schemas.openxmlformats.org/drawingml/2006/lockedCanvas" xmlns:a14="http://schemas.microsoft.com/office/drawing/2010/main" xmlns:p="http://schemas.openxmlformats.org/presentationml/2006/main" xmlns="" xmlns:w="http://schemas.openxmlformats.org/wordprocessingml/2006/main" xmlns:w10="urn:schemas-microsoft-com:office:word" xmlns:v="urn:schemas-microsoft-com:vml" xmlns:o="urn:schemas-microsoft-com:office:office"/>
                       </a:ext>
                     </a:extLst>
                   </pic:spPr>
@@ -4708,6 +4702,10 @@
         </w:drawing>
       </w:r>
       <w:r>
+        <w:rPr>
+          <w:noProof/>
+          <w:lang w:eastAsia="es-GT"/>
+        </w:rPr>
         <w:drawing>
           <wp:inline distT="0" distB="0" distL="0" distR="0">
             <wp:extent cx="5612130" cy="4447540"/>
@@ -4727,7 +4725,7 @@
                     <a:blip r:embed="rId10">
                       <a:extLst>
                         <a:ext uri="{28A0092B-C50C-407E-A947-70E740481C1C}">
-                          <a14:useLocalDpi xmlns="" xmlns:p="http://schemas.openxmlformats.org/presentationml/2006/main" xmlns:a14="http://schemas.microsoft.com/office/drawing/2010/main" xmlns:lc="http://schemas.openxmlformats.org/drawingml/2006/lockedCanvas" val="0"/>
+                          <a14:useLocalDpi xmlns:lc="http://schemas.openxmlformats.org/drawingml/2006/lockedCanvas" xmlns:a14="http://schemas.microsoft.com/office/drawing/2010/main" xmlns:p="http://schemas.openxmlformats.org/presentationml/2006/main" xmlns="" xmlns:w="http://schemas.openxmlformats.org/wordprocessingml/2006/main" xmlns:w10="urn:schemas-microsoft-com:office:word" xmlns:v="urn:schemas-microsoft-com:vml" xmlns:o="urn:schemas-microsoft-com:office:office" val="0"/>
                         </a:ext>
                       </a:extLst>
                     </a:blip>
@@ -4749,14 +4747,14 @@
                     <a:effectLst/>
                     <a:extLst>
                       <a:ext uri="{909E8E84-426E-40DD-AFC4-6F175D3DCCD1}">
-                        <a14:hiddenFill xmlns="" xmlns:p="http://schemas.openxmlformats.org/presentationml/2006/main" xmlns:a14="http://schemas.microsoft.com/office/drawing/2010/main" xmlns:lc="http://schemas.openxmlformats.org/drawingml/2006/lockedCanvas">
+                        <a14:hiddenFill xmlns:lc="http://schemas.openxmlformats.org/drawingml/2006/lockedCanvas" xmlns:a14="http://schemas.microsoft.com/office/drawing/2010/main" xmlns:p="http://schemas.openxmlformats.org/presentationml/2006/main" xmlns="" xmlns:w="http://schemas.openxmlformats.org/wordprocessingml/2006/main" xmlns:w10="urn:schemas-microsoft-com:office:word" xmlns:v="urn:schemas-microsoft-com:vml" xmlns:o="urn:schemas-microsoft-com:office:office">
                           <a:solidFill>
                             <a:schemeClr val="accent1"/>
                           </a:solidFill>
                         </a14:hiddenFill>
                       </a:ext>
                       <a:ext uri="{91240B29-F687-4F45-9708-019B960494DF}">
-                        <a14:hiddenLine xmlns="" xmlns:p="http://schemas.openxmlformats.org/presentationml/2006/main" xmlns:a14="http://schemas.microsoft.com/office/drawing/2010/main" xmlns:lc="http://schemas.openxmlformats.org/drawingml/2006/lockedCanvas" w="9525">
+                        <a14:hiddenLine xmlns:lc="http://schemas.openxmlformats.org/drawingml/2006/lockedCanvas" xmlns:a14="http://schemas.microsoft.com/office/drawing/2010/main" xmlns:p="http://schemas.openxmlformats.org/presentationml/2006/main" xmlns="" xmlns:w="http://schemas.openxmlformats.org/wordprocessingml/2006/main" xmlns:w10="urn:schemas-microsoft-com:office:word" xmlns:v="urn:schemas-microsoft-com:vml" xmlns:o="urn:schemas-microsoft-com:office:office" w="9525">
                           <a:solidFill>
                             <a:schemeClr val="tx1"/>
                           </a:solidFill>
@@ -4766,7 +4764,7 @@
                         </a14:hiddenLine>
                       </a:ext>
                       <a:ext uri="{AF507438-7753-43E0-B8FC-AC1667EBCBE1}">
-                        <a14:hiddenEffects xmlns="" xmlns:p="http://schemas.openxmlformats.org/presentationml/2006/main" xmlns:a14="http://schemas.microsoft.com/office/drawing/2010/main" xmlns:lc="http://schemas.openxmlformats.org/drawingml/2006/lockedCanvas">
+                        <a14:hiddenEffects xmlns:lc="http://schemas.openxmlformats.org/drawingml/2006/lockedCanvas" xmlns:a14="http://schemas.microsoft.com/office/drawing/2010/main" xmlns:p="http://schemas.openxmlformats.org/presentationml/2006/main" xmlns="" xmlns:w="http://schemas.openxmlformats.org/wordprocessingml/2006/main" xmlns:w10="urn:schemas-microsoft-com:office:word" xmlns:v="urn:schemas-microsoft-com:vml" xmlns:o="urn:schemas-microsoft-com:office:office">
                           <a:effectLst>
                             <a:outerShdw dist="35921" dir="2700000" algn="ctr" rotWithShape="0">
                               <a:schemeClr val="bg2"/>
@@ -5839,7 +5837,12 @@
       </w:r>
     </w:p>
     <w:sectPr>
-      <w:headerReference w:type="default" r:id="rId11"/>
+      <w:headerReference w:type="even" r:id="rId11"/>
+      <w:headerReference w:type="default" r:id="rId12"/>
+      <w:footerReference w:type="even" r:id="rId13"/>
+      <w:footerReference w:type="default" r:id="rId14"/>
+      <w:headerReference w:type="first" r:id="rId15"/>
+      <w:footerReference w:type="first" r:id="rId16"/>
       <w:pgSz w:w="12240" w:h="15840"/>
       <w:pgMar w:top="1417" w:right="1701" w:bottom="1417" w:left="1701" w:header="708" w:footer="708" w:gutter="0"/>
       <w:pgNumType w:start="1"/>
@@ -5876,6 +5879,124 @@
 </w:endnotes>
 </file>
 
+<file path=word/footer1.xml><?xml version="1.0" encoding="utf-8"?>
+<w:ftr xmlns:ve="http://schemas.openxmlformats.org/markup-compatibility/2006" xmlns:o="urn:schemas-microsoft-com:office:office" xmlns:r="http://schemas.openxmlformats.org/officeDocument/2006/relationships" xmlns:m="http://schemas.openxmlformats.org/officeDocument/2006/math" xmlns:v="urn:schemas-microsoft-com:vml" xmlns:wp="http://schemas.openxmlformats.org/drawingml/2006/wordprocessingDrawing" xmlns:w10="urn:schemas-microsoft-com:office:word" xmlns:w="http://schemas.openxmlformats.org/wordprocessingml/2006/main" xmlns:wne="http://schemas.microsoft.com/office/word/2006/wordml">
+  <w:p>
+    <w:pPr>
+      <w:pStyle w:val="Piedepgina"/>
+    </w:pPr>
+  </w:p>
+</w:ftr>
+</file>
+
+<file path=word/footer2.xml><?xml version="1.0" encoding="utf-8"?>
+<w:ftr xmlns:ve="http://schemas.openxmlformats.org/markup-compatibility/2006" xmlns:o="urn:schemas-microsoft-com:office:office" xmlns:r="http://schemas.openxmlformats.org/officeDocument/2006/relationships" xmlns:m="http://schemas.openxmlformats.org/officeDocument/2006/math" xmlns:v="urn:schemas-microsoft-com:vml" xmlns:wp="http://schemas.openxmlformats.org/drawingml/2006/wordprocessingDrawing" xmlns:w10="urn:schemas-microsoft-com:office:word" xmlns:w="http://schemas.openxmlformats.org/wordprocessingml/2006/main" xmlns:wne="http://schemas.microsoft.com/office/word/2006/wordml">
+  <w:p>
+    <w:pPr>
+      <w:pStyle w:val="Piedepgina"/>
+    </w:pPr>
+    <w:r>
+      <w:rPr>
+        <w:noProof/>
+        <w:lang w:val="es-ES"/>
+      </w:rPr>
+      <w:pict>
+        <v:shapetype id="_x0000_t202" coordsize="21600,21600" o:spt="202" path="m,l,21600r21600,l21600,xe">
+          <v:stroke joinstyle="miter"/>
+          <v:path gradientshapeok="t" o:connecttype="rect"/>
+        </v:shapetype>
+        <v:shape id="_x0000_s8193" type="#_x0000_t202" style="position:absolute;margin-left:303.45pt;margin-top:.4pt;width:82.1pt;height:19.8pt;z-index:251660288;mso-width-relative:margin;mso-height-relative:margin" stroked="f">
+          <v:textbox>
+            <w:txbxContent>
+              <w:p>
+                <w:pPr>
+                  <w:rPr>
+                    <w:lang w:val="es-ES"/>
+                  </w:rPr>
+                </w:pPr>
+                <w:r>
+                  <w:rPr>
+                    <w:lang w:val="es-ES"/>
+                  </w:rPr>
+                  <w:t>DATTEX - PLUS</w:t>
+                </w:r>
+              </w:p>
+            </w:txbxContent>
+          </v:textbox>
+        </v:shape>
+      </w:pict>
+    </w:r>
+    <w:r>
+      <w:rPr>
+        <w:noProof/>
+        <w:lang w:eastAsia="es-GT"/>
+      </w:rPr>
+      <w:drawing>
+        <wp:anchor distT="0" distB="0" distL="114300" distR="114300" simplePos="0" relativeHeight="251658240" behindDoc="1" locked="0" layoutInCell="1" allowOverlap="1">
+          <wp:simplePos x="0" y="0"/>
+          <wp:positionH relativeFrom="column">
+            <wp:posOffset>4949190</wp:posOffset>
+          </wp:positionH>
+          <wp:positionV relativeFrom="paragraph">
+            <wp:posOffset>-165100</wp:posOffset>
+          </wp:positionV>
+          <wp:extent cx="577850" cy="579755"/>
+          <wp:effectExtent l="19050" t="0" r="0" b="0"/>
+          <wp:wrapTight wrapText="bothSides">
+            <wp:wrapPolygon edited="0">
+              <wp:start x="-712" y="0"/>
+              <wp:lineTo x="-712" y="20583"/>
+              <wp:lineTo x="21363" y="20583"/>
+              <wp:lineTo x="21363" y="0"/>
+              <wp:lineTo x="-712" y="0"/>
+            </wp:wrapPolygon>
+          </wp:wrapTight>
+          <wp:docPr id="2" name="1 Imagen" descr="ICONO 1.jpg"/>
+          <wp:cNvGraphicFramePr>
+            <a:graphicFrameLocks xmlns:a="http://schemas.openxmlformats.org/drawingml/2006/main" noChangeAspect="1"/>
+          </wp:cNvGraphicFramePr>
+          <a:graphic xmlns:a="http://schemas.openxmlformats.org/drawingml/2006/main">
+            <a:graphicData uri="http://schemas.openxmlformats.org/drawingml/2006/picture">
+              <pic:pic xmlns:pic="http://schemas.openxmlformats.org/drawingml/2006/picture">
+                <pic:nvPicPr>
+                  <pic:cNvPr id="0" name="ICONO 1.jpg"/>
+                  <pic:cNvPicPr/>
+                </pic:nvPicPr>
+                <pic:blipFill>
+                  <a:blip r:embed="rId1"/>
+                  <a:stretch>
+                    <a:fillRect/>
+                  </a:stretch>
+                </pic:blipFill>
+                <pic:spPr>
+                  <a:xfrm>
+                    <a:off x="0" y="0"/>
+                    <a:ext cx="577850" cy="579755"/>
+                  </a:xfrm>
+                  <a:prstGeom prst="rect">
+                    <a:avLst/>
+                  </a:prstGeom>
+                </pic:spPr>
+              </pic:pic>
+            </a:graphicData>
+          </a:graphic>
+        </wp:anchor>
+      </w:drawing>
+    </w:r>
+  </w:p>
+</w:ftr>
+</file>
+
+<file path=word/footer3.xml><?xml version="1.0" encoding="utf-8"?>
+<w:ftr xmlns:ve="http://schemas.openxmlformats.org/markup-compatibility/2006" xmlns:o="urn:schemas-microsoft-com:office:office" xmlns:r="http://schemas.openxmlformats.org/officeDocument/2006/relationships" xmlns:m="http://schemas.openxmlformats.org/officeDocument/2006/math" xmlns:v="urn:schemas-microsoft-com:vml" xmlns:wp="http://schemas.openxmlformats.org/drawingml/2006/wordprocessingDrawing" xmlns:w10="urn:schemas-microsoft-com:office:word" xmlns:w="http://schemas.openxmlformats.org/wordprocessingml/2006/main" xmlns:wne="http://schemas.microsoft.com/office/word/2006/wordml">
+  <w:p>
+    <w:pPr>
+      <w:pStyle w:val="Piedepgina"/>
+    </w:pPr>
+  </w:p>
+</w:ftr>
+</file>
+
 <file path=word/footnotes.xml><?xml version="1.0" encoding="utf-8"?>
 <w:footnotes xmlns:ve="http://schemas.openxmlformats.org/markup-compatibility/2006" xmlns:o="urn:schemas-microsoft-com:office:office" xmlns:r="http://schemas.openxmlformats.org/officeDocument/2006/relationships" xmlns:m="http://schemas.openxmlformats.org/officeDocument/2006/math" xmlns:v="urn:schemas-microsoft-com:vml" xmlns:wp="http://schemas.openxmlformats.org/drawingml/2006/wordprocessingDrawing" xmlns:w10="urn:schemas-microsoft-com:office:word" xmlns:w="http://schemas.openxmlformats.org/wordprocessingml/2006/main" xmlns:wne="http://schemas.microsoft.com/office/word/2006/wordml">
   <w:footnote w:type="separator" w:id="0">
@@ -5902,6 +6023,16 @@
 </file>
 
 <file path=word/header1.xml><?xml version="1.0" encoding="utf-8"?>
+<w:hdr xmlns:ve="http://schemas.openxmlformats.org/markup-compatibility/2006" xmlns:o="urn:schemas-microsoft-com:office:office" xmlns:r="http://schemas.openxmlformats.org/officeDocument/2006/relationships" xmlns:m="http://schemas.openxmlformats.org/officeDocument/2006/math" xmlns:v="urn:schemas-microsoft-com:vml" xmlns:wp="http://schemas.openxmlformats.org/drawingml/2006/wordprocessingDrawing" xmlns:w10="urn:schemas-microsoft-com:office:word" xmlns:w="http://schemas.openxmlformats.org/wordprocessingml/2006/main" xmlns:wne="http://schemas.microsoft.com/office/word/2006/wordml">
+  <w:p>
+    <w:pPr>
+      <w:pStyle w:val="Encabezado"/>
+    </w:pPr>
+  </w:p>
+</w:hdr>
+</file>
+
+<file path=word/header2.xml><?xml version="1.0" encoding="utf-8"?>
 <w:hdr xmlns:ve="http://schemas.openxmlformats.org/markup-compatibility/2006" xmlns:o="urn:schemas-microsoft-com:office:office" xmlns:r="http://schemas.openxmlformats.org/officeDocument/2006/relationships" xmlns:m="http://schemas.openxmlformats.org/officeDocument/2006/math" xmlns:v="urn:schemas-microsoft-com:vml" xmlns:wp="http://schemas.openxmlformats.org/drawingml/2006/wordprocessingDrawing" xmlns:w10="urn:schemas-microsoft-com:office:word" xmlns:w="http://schemas.openxmlformats.org/wordprocessingml/2006/main" xmlns:wne="http://schemas.microsoft.com/office/word/2006/wordml">
   <w:sdt>
     <w:sdtPr>
@@ -5922,12 +6053,22 @@
             <w:rPr>
               <w:noProof/>
             </w:rPr>
-            <w:t>2</w:t>
+            <w:t>3</w:t>
           </w:r>
         </w:fldSimple>
       </w:p>
     </w:sdtContent>
   </w:sdt>
+  <w:p>
+    <w:pPr>
+      <w:pStyle w:val="Encabezado"/>
+    </w:pPr>
+  </w:p>
+</w:hdr>
+</file>
+
+<file path=word/header3.xml><?xml version="1.0" encoding="utf-8"?>
+<w:hdr xmlns:ve="http://schemas.openxmlformats.org/markup-compatibility/2006" xmlns:o="urn:schemas-microsoft-com:office:office" xmlns:r="http://schemas.openxmlformats.org/officeDocument/2006/relationships" xmlns:m="http://schemas.openxmlformats.org/officeDocument/2006/math" xmlns:v="urn:schemas-microsoft-com:vml" xmlns:wp="http://schemas.openxmlformats.org/drawingml/2006/wordprocessingDrawing" xmlns:w10="urn:schemas-microsoft-com:office:word" xmlns:w="http://schemas.openxmlformats.org/wordprocessingml/2006/main" xmlns:wne="http://schemas.microsoft.com/office/word/2006/wordml">
   <w:p>
     <w:pPr>
       <w:pStyle w:val="Encabezado"/>
@@ -8475,6 +8616,7 @@
   <w:style w:type="character" w:default="1" w:styleId="Fuentedeprrafopredeter">
     <w:name w:val="Default Paragraph Font"/>
     <w:uiPriority w:val="1"/>
+    <w:semiHidden/>
     <w:unhideWhenUsed/>
   </w:style>
   <w:style w:type="table" w:default="1" w:styleId="Tablanormal">
@@ -8901,6 +9043,323 @@
 </w:styles>
 </file>
 
+<file path=word/glossary/document.xml><?xml version="1.0" encoding="utf-8"?>
+<w:glossaryDocument xmlns:ve="http://schemas.openxmlformats.org/markup-compatibility/2006" xmlns:o="urn:schemas-microsoft-com:office:office" xmlns:r="http://schemas.openxmlformats.org/officeDocument/2006/relationships" xmlns:m="http://schemas.openxmlformats.org/officeDocument/2006/math" xmlns:v="urn:schemas-microsoft-com:vml" xmlns:wp="http://schemas.openxmlformats.org/drawingml/2006/wordprocessingDrawing" xmlns:w10="urn:schemas-microsoft-com:office:word" xmlns:w="http://schemas.openxmlformats.org/wordprocessingml/2006/main" xmlns:wne="http://schemas.microsoft.com/office/word/2006/wordml">
+  <w:docParts/>
+</w:glossaryDocument>
+</file>
+
+<file path=word/glossary/fontTable.xml><?xml version="1.0" encoding="utf-8"?>
+<w:fonts xmlns:r="http://schemas.openxmlformats.org/officeDocument/2006/relationships" xmlns:w="http://schemas.openxmlformats.org/wordprocessingml/2006/main">
+  <w:font w:name="Times New Roman">
+    <w:panose1 w:val="02020603050405020304"/>
+    <w:charset w:val="00"/>
+    <w:family w:val="roman"/>
+    <w:pitch w:val="variable"/>
+    <w:sig w:usb0="E0002AFF" w:usb1="C0007841" w:usb2="00000009" w:usb3="00000000" w:csb0="000001FF" w:csb1="00000000"/>
+  </w:font>
+  <w:font w:name="Symbol">
+    <w:panose1 w:val="05050102010706020507"/>
+    <w:charset w:val="02"/>
+    <w:family w:val="roman"/>
+    <w:pitch w:val="variable"/>
+    <w:sig w:usb0="00000000" w:usb1="10000000" w:usb2="00000000" w:usb3="00000000" w:csb0="80000000" w:csb1="00000000"/>
+  </w:font>
+  <w:font w:name="Courier New">
+    <w:panose1 w:val="02070309020205020404"/>
+    <w:charset w:val="00"/>
+    <w:family w:val="modern"/>
+    <w:pitch w:val="fixed"/>
+    <w:sig w:usb0="E0002AFF" w:usb1="C0007843" w:usb2="00000009" w:usb3="00000000" w:csb0="000001FF" w:csb1="00000000"/>
+  </w:font>
+  <w:font w:name="Wingdings">
+    <w:panose1 w:val="05000000000000000000"/>
+    <w:charset w:val="02"/>
+    <w:family w:val="auto"/>
+    <w:pitch w:val="variable"/>
+    <w:sig w:usb0="00000000" w:usb1="10000000" w:usb2="00000000" w:usb3="00000000" w:csb0="80000000" w:csb1="00000000"/>
+  </w:font>
+  <w:font w:name="Calibri">
+    <w:panose1 w:val="020F0502020204030204"/>
+    <w:charset w:val="00"/>
+    <w:family w:val="swiss"/>
+    <w:pitch w:val="variable"/>
+    <w:sig w:usb0="E10002FF" w:usb1="4000ACFF" w:usb2="00000009" w:usb3="00000000" w:csb0="0000019F" w:csb1="00000000"/>
+  </w:font>
+  <w:font w:name="Cambria">
+    <w:panose1 w:val="02040503050406030204"/>
+    <w:charset w:val="00"/>
+    <w:family w:val="roman"/>
+    <w:pitch w:val="variable"/>
+    <w:sig w:usb0="E00002FF" w:usb1="400004FF" w:usb2="00000000" w:usb3="00000000" w:csb0="0000019F" w:csb1="00000000"/>
+  </w:font>
+  <w:font w:name="Tahoma">
+    <w:panose1 w:val="020B0604030504040204"/>
+    <w:charset w:val="00"/>
+    <w:family w:val="swiss"/>
+    <w:notTrueType/>
+    <w:pitch w:val="variable"/>
+    <w:sig w:usb0="00000003" w:usb1="00000000" w:usb2="00000000" w:usb3="00000000" w:csb0="00000001" w:csb1="00000000"/>
+  </w:font>
+  <w:font w:name="Forte">
+    <w:panose1 w:val="03060902040502070203"/>
+    <w:charset w:val="00"/>
+    <w:family w:val="script"/>
+    <w:pitch w:val="variable"/>
+    <w:sig w:usb0="00000003" w:usb1="00000000" w:usb2="00000000" w:usb3="00000000" w:csb0="00000001" w:csb1="00000000"/>
+  </w:font>
+  <w:font w:name="Aharoni">
+    <w:panose1 w:val="02010803020104030203"/>
+    <w:charset w:val="B1"/>
+    <w:family w:val="auto"/>
+    <w:pitch w:val="variable"/>
+    <w:sig w:usb0="00000801" w:usb1="00000000" w:usb2="00000000" w:usb3="00000000" w:csb0="00000020" w:csb1="00000000"/>
+  </w:font>
+  <w:font w:name="Bodoni MT">
+    <w:panose1 w:val="02070603080606020203"/>
+    <w:charset w:val="00"/>
+    <w:family w:val="roman"/>
+    <w:pitch w:val="variable"/>
+    <w:sig w:usb0="00000003" w:usb1="00000000" w:usb2="00000000" w:usb3="00000000" w:csb0="00000001" w:csb1="00000000"/>
+  </w:font>
+</w:fonts>
+</file>
+
+<file path=word/glossary/settings.xml><?xml version="1.0" encoding="utf-8"?>
+<w:settings xmlns:o="urn:schemas-microsoft-com:office:office" xmlns:r="http://schemas.openxmlformats.org/officeDocument/2006/relationships" xmlns:m="http://schemas.openxmlformats.org/officeDocument/2006/math" xmlns:v="urn:schemas-microsoft-com:vml" xmlns:w10="urn:schemas-microsoft-com:office:word" xmlns:w="http://schemas.openxmlformats.org/wordprocessingml/2006/main" xmlns:sl="http://schemas.openxmlformats.org/schemaLibrary/2006/main">
+  <w:view w:val="normal"/>
+  <w:defaultTabStop w:val="708"/>
+  <w:hyphenationZone w:val="425"/>
+  <w:characterSpacingControl w:val="doNotCompress"/>
+  <w:compat>
+    <w:useFELayout/>
+  </w:compat>
+  <w:rsids>
+    <w:rsidRoot w:val="00E21D25"/>
+    <w:rsid w:val="00145D93"/>
+    <w:rsid w:val="00E21D25"/>
+  </w:rsids>
+  <m:mathPr>
+    <m:mathFont m:val="Cambria Math"/>
+    <m:brkBin m:val="before"/>
+    <m:brkBinSub m:val="--"/>
+    <m:smallFrac m:val="off"/>
+    <m:dispDef/>
+    <m:lMargin m:val="0"/>
+    <m:rMargin m:val="0"/>
+    <m:defJc m:val="centerGroup"/>
+    <m:wrapIndent m:val="1440"/>
+    <m:intLim m:val="subSup"/>
+    <m:naryLim m:val="undOvr"/>
+  </m:mathPr>
+  <w:themeFontLang w:val="es-GT"/>
+  <w:clrSchemeMapping w:bg1="light1" w:t1="dark1" w:bg2="light2" w:t2="dark2" w:accent1="accent1" w:accent2="accent2" w:accent3="accent3" w:accent4="accent4" w:accent5="accent5" w:accent6="accent6" w:hyperlink="hyperlink" w:followedHyperlink="followedHyperlink"/>
+  <w:decimalSymbol w:val="."/>
+  <w:listSeparator w:val=","/>
+</w:settings>
+</file>
+
+<file path=word/glossary/styles.xml><?xml version="1.0" encoding="utf-8"?>
+<w:styles xmlns:r="http://schemas.openxmlformats.org/officeDocument/2006/relationships" xmlns:w="http://schemas.openxmlformats.org/wordprocessingml/2006/main">
+  <w:docDefaults>
+    <w:rPrDefault>
+      <w:rPr>
+        <w:rFonts w:asciiTheme="minorHAnsi" w:eastAsiaTheme="minorEastAsia" w:hAnsiTheme="minorHAnsi" w:cstheme="minorBidi"/>
+        <w:sz w:val="22"/>
+        <w:szCs w:val="22"/>
+        <w:lang w:val="es-GT" w:eastAsia="es-GT" w:bidi="ar-SA"/>
+      </w:rPr>
+    </w:rPrDefault>
+    <w:pPrDefault>
+      <w:pPr>
+        <w:spacing w:after="200" w:line="276" w:lineRule="auto"/>
+      </w:pPr>
+    </w:pPrDefault>
+  </w:docDefaults>
+  <w:latentStyles w:defLockedState="0" w:defUIPriority="99" w:defSemiHidden="1" w:defUnhideWhenUsed="1" w:defQFormat="0" w:count="267">
+    <w:lsdException w:name="Normal" w:semiHidden="0" w:uiPriority="0" w:unhideWhenUsed="0" w:qFormat="1"/>
+    <w:lsdException w:name="heading 1" w:semiHidden="0" w:uiPriority="9" w:unhideWhenUsed="0" w:qFormat="1"/>
+    <w:lsdException w:name="heading 2" w:uiPriority="9" w:qFormat="1"/>
+    <w:lsdException w:name="heading 3" w:uiPriority="9" w:qFormat="1"/>
+    <w:lsdException w:name="heading 4" w:uiPriority="9" w:qFormat="1"/>
+    <w:lsdException w:name="heading 5" w:uiPriority="9" w:qFormat="1"/>
+    <w:lsdException w:name="heading 6" w:uiPriority="9" w:qFormat="1"/>
+    <w:lsdException w:name="heading 7" w:uiPriority="9" w:qFormat="1"/>
+    <w:lsdException w:name="heading 8" w:uiPriority="9" w:qFormat="1"/>
+    <w:lsdException w:name="heading 9" w:uiPriority="9" w:qFormat="1"/>
+    <w:lsdException w:name="toc 1" w:uiPriority="39"/>
+    <w:lsdException w:name="toc 2" w:uiPriority="39"/>
+    <w:lsdException w:name="toc 3" w:uiPriority="39"/>
+    <w:lsdException w:name="toc 4" w:uiPriority="39"/>
+    <w:lsdException w:name="toc 5" w:uiPriority="39"/>
+    <w:lsdException w:name="toc 6" w:uiPriority="39"/>
+    <w:lsdException w:name="toc 7" w:uiPriority="39"/>
+    <w:lsdException w:name="toc 8" w:uiPriority="39"/>
+    <w:lsdException w:name="toc 9" w:uiPriority="39"/>
+    <w:lsdException w:name="caption" w:uiPriority="35" w:qFormat="1"/>
+    <w:lsdException w:name="Title" w:semiHidden="0" w:uiPriority="10" w:unhideWhenUsed="0" w:qFormat="1"/>
+    <w:lsdException w:name="Default Paragraph Font" w:uiPriority="1"/>
+    <w:lsdException w:name="Subtitle" w:semiHidden="0" w:uiPriority="11" w:unhideWhenUsed="0" w:qFormat="1"/>
+    <w:lsdException w:name="Strong" w:semiHidden="0" w:uiPriority="22" w:unhideWhenUsed="0" w:qFormat="1"/>
+    <w:lsdException w:name="Emphasis" w:semiHidden="0" w:uiPriority="20" w:unhideWhenUsed="0" w:qFormat="1"/>
+    <w:lsdException w:name="Table Grid" w:semiHidden="0" w:uiPriority="59" w:unhideWhenUsed="0"/>
+    <w:lsdException w:name="Placeholder Text" w:unhideWhenUsed="0"/>
+    <w:lsdException w:name="No Spacing" w:semiHidden="0" w:uiPriority="1" w:unhideWhenUsed="0" w:qFormat="1"/>
+    <w:lsdException w:name="Light Shading" w:semiHidden="0" w:uiPriority="60" w:unhideWhenUsed="0"/>
+    <w:lsdException w:name="Light List" w:semiHidden="0" w:uiPriority="61" w:unhideWhenUsed="0"/>
+    <w:lsdException w:name="Light Grid" w:semiHidden="0" w:uiPriority="62" w:unhideWhenUsed="0"/>
+    <w:lsdException w:name="Medium Shading 1" w:semiHidden="0" w:uiPriority="63" w:unhideWhenUsed="0"/>
+    <w:lsdException w:name="Medium Shading 2" w:semiHidden="0" w:uiPriority="64" w:unhideWhenUsed="0"/>
+    <w:lsdException w:name="Medium List 1" w:semiHidden="0" w:uiPriority="65" w:unhideWhenUsed="0"/>
+    <w:lsdException w:name="Medium List 2" w:semiHidden="0" w:uiPriority="66" w:unhideWhenUsed="0"/>
+    <w:lsdException w:name="Medium Grid 1" w:semiHidden="0" w:uiPriority="67" w:unhideWhenUsed="0"/>
+    <w:lsdException w:name="Medium Grid 2" w:semiHidden="0" w:uiPriority="68" w:unhideWhenUsed="0"/>
+    <w:lsdException w:name="Medium Grid 3" w:semiHidden="0" w:uiPriority="69" w:unhideWhenUsed="0"/>
+    <w:lsdException w:name="Dark List" w:semiHidden="0" w:uiPriority="70" w:unhideWhenUsed="0"/>
+    <w:lsdException w:name="Colorful Shading" w:semiHidden="0" w:uiPriority="71" w:unhideWhenUsed="0"/>
+    <w:lsdException w:name="Colorful List" w:semiHidden="0" w:uiPriority="72" w:unhideWhenUsed="0"/>
+    <w:lsdException w:name="Colorful Grid" w:semiHidden="0" w:uiPriority="73" w:unhideWhenUsed="0"/>
+    <w:lsdException w:name="Light Shading Accent 1" w:semiHidden="0" w:uiPriority="60" w:unhideWhenUsed="0"/>
+    <w:lsdException w:name="Light List Accent 1" w:semiHidden="0" w:uiPriority="61" w:unhideWhenUsed="0"/>
+    <w:lsdException w:name="Light Grid Accent 1" w:semiHidden="0" w:uiPriority="62" w:unhideWhenUsed="0"/>
+    <w:lsdException w:name="Medium Shading 1 Accent 1" w:semiHidden="0" w:uiPriority="63" w:unhideWhenUsed="0"/>
+    <w:lsdException w:name="Medium Shading 2 Accent 1" w:semiHidden="0" w:uiPriority="64" w:unhideWhenUsed="0"/>
+    <w:lsdException w:name="Medium List 1 Accent 1" w:semiHidden="0" w:uiPriority="65" w:unhideWhenUsed="0"/>
+    <w:lsdException w:name="Revision" w:unhideWhenUsed="0"/>
+    <w:lsdException w:name="List Paragraph" w:semiHidden="0" w:uiPriority="34" w:unhideWhenUsed="0" w:qFormat="1"/>
+    <w:lsdException w:name="Quote" w:semiHidden="0" w:uiPriority="29" w:unhideWhenUsed="0" w:qFormat="1"/>
+    <w:lsdException w:name="Intense Quote" w:semiHidden="0" w:uiPriority="30" w:unhideWhenUsed="0" w:qFormat="1"/>
+    <w:lsdException w:name="Medium List 2 Accent 1" w:semiHidden="0" w:uiPriority="66" w:unhideWhenUsed="0"/>
+    <w:lsdException w:name="Medium Grid 1 Accent 1" w:semiHidden="0" w:uiPriority="67" w:unhideWhenUsed="0"/>
+    <w:lsdException w:name="Medium Grid 2 Accent 1" w:semiHidden="0" w:uiPriority="68" w:unhideWhenUsed="0"/>
+    <w:lsdException w:name="Medium Grid 3 Accent 1" w:semiHidden="0" w:uiPriority="69" w:unhideWhenUsed="0"/>
+    <w:lsdException w:name="Dark List Accent 1" w:semiHidden="0" w:uiPriority="70" w:unhideWhenUsed="0"/>
+    <w:lsdException w:name="Colorful Shading Accent 1" w:semiHidden="0" w:uiPriority="71" w:unhideWhenUsed="0"/>
+    <w:lsdException w:name="Colorful List Accent 1" w:semiHidden="0" w:uiPriority="72" w:unhideWhenUsed="0"/>
+    <w:lsdException w:name="Colorful Grid Accent 1" w:semiHidden="0" w:uiPriority="73" w:unhideWhenUsed="0"/>
+    <w:lsdException w:name="Light Shading Accent 2" w:semiHidden="0" w:uiPriority="60" w:unhideWhenUsed="0"/>
+    <w:lsdException w:name="Light List Accent 2" w:semiHidden="0" w:uiPriority="61" w:unhideWhenUsed="0"/>
+    <w:lsdException w:name="Light Grid Accent 2" w:semiHidden="0" w:uiPriority="62" w:unhideWhenUsed="0"/>
+    <w:lsdException w:name="Medium Shading 1 Accent 2" w:semiHidden="0" w:uiPriority="63" w:unhideWhenUsed="0"/>
+    <w:lsdException w:name="Medium Shading 2 Accent 2" w:semiHidden="0" w:uiPriority="64" w:unhideWhenUsed="0"/>
+    <w:lsdException w:name="Medium List 1 Accent 2" w:semiHidden="0" w:uiPriority="65" w:unhideWhenUsed="0"/>
+    <w:lsdException w:name="Medium List 2 Accent 2" w:semiHidden="0" w:uiPriority="66" w:unhideWhenUsed="0"/>
+    <w:lsdException w:name="Medium Grid 1 Accent 2" w:semiHidden="0" w:uiPriority="67" w:unhideWhenUsed="0"/>
+    <w:lsdException w:name="Medium Grid 2 Accent 2" w:semiHidden="0" w:uiPriority="68" w:unhideWhenUsed="0"/>
+    <w:lsdException w:name="Medium Grid 3 Accent 2" w:semiHidden="0" w:uiPriority="69" w:unhideWhenUsed="0"/>
+    <w:lsdException w:name="Dark List Accent 2" w:semiHidden="0" w:uiPriority="70" w:unhideWhenUsed="0"/>
+    <w:lsdException w:name="Colorful Shading Accent 2" w:semiHidden="0" w:uiPriority="71" w:unhideWhenUsed="0"/>
+    <w:lsdException w:name="Colorful List Accent 2" w:semiHidden="0" w:uiPriority="72" w:unhideWhenUsed="0"/>
+    <w:lsdException w:name="Colorful Grid Accent 2" w:semiHidden="0" w:uiPriority="73" w:unhideWhenUsed="0"/>
+    <w:lsdException w:name="Light Shading Accent 3" w:semiHidden="0" w:uiPriority="60" w:unhideWhenUsed="0"/>
+    <w:lsdException w:name="Light List Accent 3" w:semiHidden="0" w:uiPriority="61" w:unhideWhenUsed="0"/>
+    <w:lsdException w:name="Light Grid Accent 3" w:semiHidden="0" w:uiPriority="62" w:unhideWhenUsed="0"/>
+    <w:lsdException w:name="Medium Shading 1 Accent 3" w:semiHidden="0" w:uiPriority="63" w:unhideWhenUsed="0"/>
+    <w:lsdException w:name="Medium Shading 2 Accent 3" w:semiHidden="0" w:uiPriority="64" w:unhideWhenUsed="0"/>
+    <w:lsdException w:name="Medium List 1 Accent 3" w:semiHidden="0" w:uiPriority="65" w:unhideWhenUsed="0"/>
+    <w:lsdException w:name="Medium List 2 Accent 3" w:semiHidden="0" w:uiPriority="66" w:unhideWhenUsed="0"/>
+    <w:lsdException w:name="Medium Grid 1 Accent 3" w:semiHidden="0" w:uiPriority="67" w:unhideWhenUsed="0"/>
+    <w:lsdException w:name="Medium Grid 2 Accent 3" w:semiHidden="0" w:uiPriority="68" w:unhideWhenUsed="0"/>
+    <w:lsdException w:name="Medium Grid 3 Accent 3" w:semiHidden="0" w:uiPriority="69" w:unhideWhenUsed="0"/>
+    <w:lsdException w:name="Dark List Accent 3" w:semiHidden="0" w:uiPriority="70" w:unhideWhenUsed="0"/>
+    <w:lsdException w:name="Colorful Shading Accent 3" w:semiHidden="0" w:uiPriority="71" w:unhideWhenUsed="0"/>
+    <w:lsdException w:name="Colorful List Accent 3" w:semiHidden="0" w:uiPriority="72" w:unhideWhenUsed="0"/>
+    <w:lsdException w:name="Colorful Grid Accent 3" w:semiHidden="0" w:uiPriority="73" w:unhideWhenUsed="0"/>
+    <w:lsdException w:name="Light Shading Accent 4" w:semiHidden="0" w:uiPriority="60" w:unhideWhenUsed="0"/>
+    <w:lsdException w:name="Light List Accent 4" w:semiHidden="0" w:uiPriority="61" w:unhideWhenUsed="0"/>
+    <w:lsdException w:name="Light Grid Accent 4" w:semiHidden="0" w:uiPriority="62" w:unhideWhenUsed="0"/>
+    <w:lsdException w:name="Medium Shading 1 Accent 4" w:semiHidden="0" w:uiPriority="63" w:unhideWhenUsed="0"/>
+    <w:lsdException w:name="Medium Shading 2 Accent 4" w:semiHidden="0" w:uiPriority="64" w:unhideWhenUsed="0"/>
+    <w:lsdException w:name="Medium List 1 Accent 4" w:semiHidden="0" w:uiPriority="65" w:unhideWhenUsed="0"/>
+    <w:lsdException w:name="Medium List 2 Accent 4" w:semiHidden="0" w:uiPriority="66" w:unhideWhenUsed="0"/>
+    <w:lsdException w:name="Medium Grid 1 Accent 4" w:semiHidden="0" w:uiPriority="67" w:unhideWhenUsed="0"/>
+    <w:lsdException w:name="Medium Grid 2 Accent 4" w:semiHidden="0" w:uiPriority="68" w:unhideWhenUsed="0"/>
+    <w:lsdException w:name="Medium Grid 3 Accent 4" w:semiHidden="0" w:uiPriority="69" w:unhideWhenUsed="0"/>
+    <w:lsdException w:name="Dark List Accent 4" w:semiHidden="0" w:uiPriority="70" w:unhideWhenUsed="0"/>
+    <w:lsdException w:name="Colorful Shading Accent 4" w:semiHidden="0" w:uiPriority="71" w:unhideWhenUsed="0"/>
+    <w:lsdException w:name="Colorful List Accent 4" w:semiHidden="0" w:uiPriority="72" w:unhideWhenUsed="0"/>
+    <w:lsdException w:name="Colorful Grid Accent 4" w:semiHidden="0" w:uiPriority="73" w:unhideWhenUsed="0"/>
+    <w:lsdException w:name="Light Shading Accent 5" w:semiHidden="0" w:uiPriority="60" w:unhideWhenUsed="0"/>
+    <w:lsdException w:name="Light List Accent 5" w:semiHidden="0" w:uiPriority="61" w:unhideWhenUsed="0"/>
+    <w:lsdException w:name="Light Grid Accent 5" w:semiHidden="0" w:uiPriority="62" w:unhideWhenUsed="0"/>
+    <w:lsdException w:name="Medium Shading 1 Accent 5" w:semiHidden="0" w:uiPriority="63" w:unhideWhenUsed="0"/>
+    <w:lsdException w:name="Medium Shading 2 Accent 5" w:semiHidden="0" w:uiPriority="64" w:unhideWhenUsed="0"/>
+    <w:lsdException w:name="Medium List 1 Accent 5" w:semiHidden="0" w:uiPriority="65" w:unhideWhenUsed="0"/>
+    <w:lsdException w:name="Medium List 2 Accent 5" w:semiHidden="0" w:uiPriority="66" w:unhideWhenUsed="0"/>
+    <w:lsdException w:name="Medium Grid 1 Accent 5" w:semiHidden="0" w:uiPriority="67" w:unhideWhenUsed="0"/>
+    <w:lsdException w:name="Medium Grid 2 Accent 5" w:semiHidden="0" w:uiPriority="68" w:unhideWhenUsed="0"/>
+    <w:lsdException w:name="Medium Grid 3 Accent 5" w:semiHidden="0" w:uiPriority="69" w:unhideWhenUsed="0"/>
+    <w:lsdException w:name="Dark List Accent 5" w:semiHidden="0" w:uiPriority="70" w:unhideWhenUsed="0"/>
+    <w:lsdException w:name="Colorful Shading Accent 5" w:semiHidden="0" w:uiPriority="71" w:unhideWhenUsed="0"/>
+    <w:lsdException w:name="Colorful List Accent 5" w:semiHidden="0" w:uiPriority="72" w:unhideWhenUsed="0"/>
+    <w:lsdException w:name="Colorful Grid Accent 5" w:semiHidden="0" w:uiPriority="73" w:unhideWhenUsed="0"/>
+    <w:lsdException w:name="Light Shading Accent 6" w:semiHidden="0" w:uiPriority="60" w:unhideWhenUsed="0"/>
+    <w:lsdException w:name="Light List Accent 6" w:semiHidden="0" w:uiPriority="61" w:unhideWhenUsed="0"/>
+    <w:lsdException w:name="Light Grid Accent 6" w:semiHidden="0" w:uiPriority="62" w:unhideWhenUsed="0"/>
+    <w:lsdException w:name="Medium Shading 1 Accent 6" w:semiHidden="0" w:uiPriority="63" w:unhideWhenUsed="0"/>
+    <w:lsdException w:name="Medium Shading 2 Accent 6" w:semiHidden="0" w:uiPriority="64" w:unhideWhenUsed="0"/>
+    <w:lsdException w:name="Medium List 1 Accent 6" w:semiHidden="0" w:uiPriority="65" w:unhideWhenUsed="0"/>
+    <w:lsdException w:name="Medium List 2 Accent 6" w:semiHidden="0" w:uiPriority="66" w:unhideWhenUsed="0"/>
+    <w:lsdException w:name="Medium Grid 1 Accent 6" w:semiHidden="0" w:uiPriority="67" w:unhideWhenUsed="0"/>
+    <w:lsdException w:name="Medium Grid 2 Accent 6" w:semiHidden="0" w:uiPriority="68" w:unhideWhenUsed="0"/>
+    <w:lsdException w:name="Medium Grid 3 Accent 6" w:semiHidden="0" w:uiPriority="69" w:unhideWhenUsed="0"/>
+    <w:lsdException w:name="Dark List Accent 6" w:semiHidden="0" w:uiPriority="70" w:unhideWhenUsed="0"/>
+    <w:lsdException w:name="Colorful Shading Accent 6" w:semiHidden="0" w:uiPriority="71" w:unhideWhenUsed="0"/>
+    <w:lsdException w:name="Colorful List Accent 6" w:semiHidden="0" w:uiPriority="72" w:unhideWhenUsed="0"/>
+    <w:lsdException w:name="Colorful Grid Accent 6" w:semiHidden="0" w:uiPriority="73" w:unhideWhenUsed="0"/>
+    <w:lsdException w:name="Subtle Emphasis" w:semiHidden="0" w:uiPriority="19" w:unhideWhenUsed="0" w:qFormat="1"/>
+    <w:lsdException w:name="Intense Emphasis" w:semiHidden="0" w:uiPriority="21" w:unhideWhenUsed="0" w:qFormat="1"/>
+    <w:lsdException w:name="Subtle Reference" w:semiHidden="0" w:uiPriority="31" w:unhideWhenUsed="0" w:qFormat="1"/>
+    <w:lsdException w:name="Intense Reference" w:semiHidden="0" w:uiPriority="32" w:unhideWhenUsed="0" w:qFormat="1"/>
+    <w:lsdException w:name="Book Title" w:semiHidden="0" w:uiPriority="33" w:unhideWhenUsed="0" w:qFormat="1"/>
+    <w:lsdException w:name="Bibliography" w:uiPriority="37"/>
+    <w:lsdException w:name="TOC Heading" w:uiPriority="39" w:qFormat="1"/>
+  </w:latentStyles>
+  <w:style w:type="paragraph" w:default="1" w:styleId="Normal">
+    <w:name w:val="Normal"/>
+    <w:qFormat/>
+  </w:style>
+  <w:style w:type="character" w:default="1" w:styleId="Fuentedeprrafopredeter">
+    <w:name w:val="Default Paragraph Font"/>
+    <w:uiPriority w:val="1"/>
+    <w:semiHidden/>
+    <w:unhideWhenUsed/>
+  </w:style>
+  <w:style w:type="table" w:default="1" w:styleId="Tablanormal">
+    <w:name w:val="Normal Table"/>
+    <w:uiPriority w:val="99"/>
+    <w:semiHidden/>
+    <w:unhideWhenUsed/>
+    <w:qFormat/>
+    <w:tblPr>
+      <w:tblInd w:w="0" w:type="dxa"/>
+      <w:tblCellMar>
+        <w:top w:w="0" w:type="dxa"/>
+        <w:left w:w="108" w:type="dxa"/>
+        <w:bottom w:w="0" w:type="dxa"/>
+        <w:right w:w="108" w:type="dxa"/>
+      </w:tblCellMar>
+    </w:tblPr>
+  </w:style>
+  <w:style w:type="numbering" w:default="1" w:styleId="Sinlista">
+    <w:name w:val="No List"/>
+    <w:uiPriority w:val="99"/>
+    <w:semiHidden/>
+    <w:unhideWhenUsed/>
+  </w:style>
+  <w:style w:type="paragraph" w:customStyle="1" w:styleId="3004D04E6E9149E19166C4962A79F249">
+    <w:name w:val="3004D04E6E9149E19166C4962A79F249"/>
+    <w:rsid w:val="00E21D25"/>
+  </w:style>
+</w:styles>
+</file>
+
+<file path=word/glossary/webSettings.xml><?xml version="1.0" encoding="utf-8"?>
+<w:webSettings xmlns:r="http://schemas.openxmlformats.org/officeDocument/2006/relationships" xmlns:w="http://schemas.openxmlformats.org/wordprocessingml/2006/main">
+  <w:optimizeForBrowser/>
+</w:webSettings>
+</file>
+
 <file path=word/theme/theme1.xml><?xml version="1.0" encoding="utf-8"?>
 <a:theme xmlns:a="http://schemas.openxmlformats.org/drawingml/2006/main" name="Tema de Office">
   <a:themeElements>

</xml_diff>